<commit_message>
Started work on thermo 6, almost finished solidification 5, thermo computer exercise still a mystery.
</commit_message>
<xml_diff>
--- a/Thermodynamics/Thermodynamics computer exercise 2.docx
+++ b/Thermodynamics/Thermodynamics computer exercise 2.docx
@@ -50,12 +50,37 @@
           <w:szCs w:val="28"/>
         </w:rPr>
       </w:pPr>
+      <w:proofErr w:type="spellStart"/>
       <w:r>
         <w:rPr>
           <w:sz w:val="28"/>
           <w:szCs w:val="28"/>
         </w:rPr>
-        <w:t>Mikko Karkkainen 11740378</w:t>
+        <w:t>Mikko</w:t>
+      </w:r>
+      <w:proofErr w:type="spellEnd"/>
+      <w:r>
+        <w:rPr>
+          <w:sz w:val="28"/>
+          <w:szCs w:val="28"/>
+        </w:rPr>
+        <w:t xml:space="preserve"> </w:t>
+      </w:r>
+      <w:proofErr w:type="spellStart"/>
+      <w:r>
+        <w:rPr>
+          <w:sz w:val="28"/>
+          <w:szCs w:val="28"/>
+        </w:rPr>
+        <w:t>Karkkainen</w:t>
+      </w:r>
+      <w:proofErr w:type="spellEnd"/>
+      <w:r>
+        <w:rPr>
+          <w:sz w:val="28"/>
+          <w:szCs w:val="28"/>
+        </w:rPr>
+        <w:t xml:space="preserve"> 11740378</w:t>
       </w:r>
     </w:p>
     <w:p>
@@ -94,7 +119,25 @@
           <w:sz w:val="24"/>
           <w:szCs w:val="24"/>
         </w:rPr>
-        <w:t>equations for the calculation of change in gibbs energy, enthalpy and entropy in solid and liquid phases were investigated using DSC. Figure 1 shows the experimental data from the measurement. The large peak at approximately 155 C°</w:t>
+        <w:t xml:space="preserve">equations for the calculation of change in </w:t>
+      </w:r>
+      <w:proofErr w:type="spellStart"/>
+      <w:proofErr w:type="gramStart"/>
+      <w:r>
+        <w:rPr>
+          <w:sz w:val="24"/>
+          <w:szCs w:val="24"/>
+        </w:rPr>
+        <w:t>gibbs</w:t>
+      </w:r>
+      <w:proofErr w:type="spellEnd"/>
+      <w:proofErr w:type="gramEnd"/>
+      <w:r>
+        <w:rPr>
+          <w:sz w:val="24"/>
+          <w:szCs w:val="24"/>
+        </w:rPr>
+        <w:t xml:space="preserve"> energy, enthalpy and entropy in solid and liquid phases were investigated using DSC. Figure 1 shows the experimental data from the measurement. The large peak at approximately 155 C°</w:t>
       </w:r>
       <w:r>
         <w:rPr>
@@ -152,15 +195,7 @@
                   <w:sz w:val="24"/>
                   <w:szCs w:val="24"/>
                 </w:rPr>
-                <m:t>f</m:t>
-              </m:r>
-              <m:r>
-                <w:rPr>
-                  <w:rFonts w:ascii="Cambria Math" w:hAnsi="Cambria Math"/>
-                  <w:sz w:val="24"/>
-                  <w:szCs w:val="24"/>
-                </w:rPr>
-                <m:t>us</m:t>
+                <m:t>fus</m:t>
               </m:r>
             </m:sub>
           </m:sSub>
@@ -237,15 +272,7 @@
               <w:sz w:val="24"/>
               <w:szCs w:val="24"/>
             </w:rPr>
-            <m:t>=</m:t>
-          </m:r>
-          <m:r>
-            <w:rPr>
-              <w:rFonts w:ascii="Cambria Math" w:hAnsi="Cambria Math"/>
-              <w:sz w:val="24"/>
-              <w:szCs w:val="24"/>
-            </w:rPr>
-            <m:t>429.3 K</m:t>
+            <m:t>=429.3 K</m:t>
           </m:r>
         </m:oMath>
       </m:oMathPara>
@@ -313,7 +340,55 @@
           <w:sz w:val="24"/>
           <w:szCs w:val="24"/>
         </w:rPr>
-        <w:t>Figure 1. experimental value of Cp (J/gC°) as a function of temperature (C°) from DSC software</w:t>
+        <w:t xml:space="preserve">Figure 1. </w:t>
+      </w:r>
+      <w:proofErr w:type="gramStart"/>
+      <w:r>
+        <w:rPr>
+          <w:sz w:val="24"/>
+          <w:szCs w:val="24"/>
+        </w:rPr>
+        <w:t>experimental</w:t>
+      </w:r>
+      <w:proofErr w:type="gramEnd"/>
+      <w:r>
+        <w:rPr>
+          <w:sz w:val="24"/>
+          <w:szCs w:val="24"/>
+        </w:rPr>
+        <w:t xml:space="preserve"> value of </w:t>
+      </w:r>
+      <w:proofErr w:type="spellStart"/>
+      <w:r>
+        <w:rPr>
+          <w:sz w:val="24"/>
+          <w:szCs w:val="24"/>
+        </w:rPr>
+        <w:t>Cp</w:t>
+      </w:r>
+      <w:proofErr w:type="spellEnd"/>
+      <w:r>
+        <w:rPr>
+          <w:sz w:val="24"/>
+          <w:szCs w:val="24"/>
+        </w:rPr>
+        <w:t xml:space="preserve"> (J/</w:t>
+      </w:r>
+      <w:proofErr w:type="spellStart"/>
+      <w:r>
+        <w:rPr>
+          <w:sz w:val="24"/>
+          <w:szCs w:val="24"/>
+        </w:rPr>
+        <w:t>gC</w:t>
+      </w:r>
+      <w:proofErr w:type="spellEnd"/>
+      <w:r>
+        <w:rPr>
+          <w:sz w:val="24"/>
+          <w:szCs w:val="24"/>
+        </w:rPr>
+        <w:t>°) as a function of temperature (C°) from DSC software</w:t>
       </w:r>
     </w:p>
     <w:p>
@@ -373,6 +448,7 @@
         </w:rPr>
         <w:t xml:space="preserve"> in the solid phase, a 2</w:t>
       </w:r>
+      <w:proofErr w:type="spellStart"/>
       <w:r>
         <w:rPr>
           <w:rFonts w:eastAsiaTheme="minorEastAsia"/>
@@ -382,6 +458,7 @@
         </w:rPr>
         <w:t>nd</w:t>
       </w:r>
+      <w:proofErr w:type="spellEnd"/>
       <w:r>
         <w:rPr>
           <w:rFonts w:eastAsiaTheme="minorEastAsia"/>
@@ -471,63 +548,7 @@
               <w:sz w:val="24"/>
               <w:szCs w:val="24"/>
             </w:rPr>
-            <m:t xml:space="preserve">∈[ </m:t>
-          </m:r>
-          <m:r>
-            <w:rPr>
-              <w:rFonts w:ascii="Cambria Math" w:eastAsiaTheme="minorEastAsia" w:hAnsi="Cambria Math"/>
-              <w:sz w:val="24"/>
-              <w:szCs w:val="24"/>
-            </w:rPr>
-            <m:t>323.21</m:t>
-          </m:r>
-          <m:r>
-            <w:rPr>
-              <w:rFonts w:ascii="Cambria Math" w:eastAsiaTheme="minorEastAsia" w:hAnsi="Cambria Math"/>
-              <w:sz w:val="24"/>
-              <w:szCs w:val="24"/>
-            </w:rPr>
-            <m:t xml:space="preserve"> K,  </m:t>
-          </m:r>
-          <m:r>
-            <w:rPr>
-              <w:rFonts w:ascii="Cambria Math" w:eastAsiaTheme="minorEastAsia" w:hAnsi="Cambria Math"/>
-              <w:sz w:val="24"/>
-              <w:szCs w:val="24"/>
-            </w:rPr>
-            <m:t>427.214</m:t>
-          </m:r>
-          <m:r>
-            <w:rPr>
-              <w:rFonts w:ascii="Cambria Math" w:eastAsiaTheme="minorEastAsia" w:hAnsi="Cambria Math"/>
-              <w:sz w:val="24"/>
-              <w:szCs w:val="24"/>
-            </w:rPr>
-            <m:t xml:space="preserve"> </m:t>
-          </m:r>
-          <m:r>
-            <w:rPr>
-              <w:rFonts w:ascii="Cambria Math" w:eastAsiaTheme="minorEastAsia" w:hAnsi="Cambria Math"/>
-              <w:sz w:val="24"/>
-              <w:szCs w:val="24"/>
-            </w:rPr>
-            <m:t xml:space="preserve"> </m:t>
-          </m:r>
-          <m:r>
-            <w:rPr>
-              <w:rFonts w:ascii="Cambria Math" w:eastAsiaTheme="minorEastAsia" w:hAnsi="Cambria Math"/>
-              <w:sz w:val="24"/>
-              <w:szCs w:val="24"/>
-            </w:rPr>
-            <m:t>K</m:t>
-          </m:r>
-          <m:r>
-            <w:rPr>
-              <w:rFonts w:ascii="Cambria Math" w:eastAsiaTheme="minorEastAsia" w:hAnsi="Cambria Math"/>
-              <w:sz w:val="24"/>
-              <w:szCs w:val="24"/>
-            </w:rPr>
-            <m:t xml:space="preserve">] </m:t>
+            <m:t xml:space="preserve">∈[ 323.21 K,  427.214  K] </m:t>
           </m:r>
         </m:oMath>
       </m:oMathPara>
@@ -860,63 +881,7 @@
               <w:sz w:val="24"/>
               <w:szCs w:val="24"/>
             </w:rPr>
-            <m:t xml:space="preserve">∈[ </m:t>
-          </m:r>
-          <m:r>
-            <w:rPr>
-              <w:rFonts w:ascii="Cambria Math" w:eastAsiaTheme="minorEastAsia" w:hAnsi="Cambria Math"/>
-              <w:sz w:val="24"/>
-              <w:szCs w:val="24"/>
-            </w:rPr>
-            <m:t>432.172</m:t>
-          </m:r>
-          <m:r>
-            <w:rPr>
-              <w:rFonts w:ascii="Cambria Math" w:eastAsiaTheme="minorEastAsia" w:hAnsi="Cambria Math"/>
-              <w:sz w:val="24"/>
-              <w:szCs w:val="24"/>
-            </w:rPr>
-            <m:t xml:space="preserve"> K,  </m:t>
-          </m:r>
-          <m:r>
-            <w:rPr>
-              <w:rFonts w:ascii="Cambria Math" w:eastAsiaTheme="minorEastAsia" w:hAnsi="Cambria Math"/>
-              <w:sz w:val="24"/>
-              <w:szCs w:val="24"/>
-            </w:rPr>
-            <m:t>470.824</m:t>
-          </m:r>
-          <m:r>
-            <w:rPr>
-              <w:rFonts w:ascii="Cambria Math" w:eastAsiaTheme="minorEastAsia" w:hAnsi="Cambria Math"/>
-              <w:sz w:val="24"/>
-              <w:szCs w:val="24"/>
-            </w:rPr>
-            <m:t xml:space="preserve"> </m:t>
-          </m:r>
-          <m:r>
-            <w:rPr>
-              <w:rFonts w:ascii="Cambria Math" w:eastAsiaTheme="minorEastAsia" w:hAnsi="Cambria Math"/>
-              <w:sz w:val="24"/>
-              <w:szCs w:val="24"/>
-            </w:rPr>
-            <m:t xml:space="preserve"> </m:t>
-          </m:r>
-          <m:r>
-            <w:rPr>
-              <w:rFonts w:ascii="Cambria Math" w:eastAsiaTheme="minorEastAsia" w:hAnsi="Cambria Math"/>
-              <w:sz w:val="24"/>
-              <w:szCs w:val="24"/>
-            </w:rPr>
-            <m:t>K</m:t>
-          </m:r>
-          <m:r>
-            <w:rPr>
-              <w:rFonts w:ascii="Cambria Math" w:eastAsiaTheme="minorEastAsia" w:hAnsi="Cambria Math"/>
-              <w:sz w:val="24"/>
-              <w:szCs w:val="24"/>
-            </w:rPr>
-            <m:t xml:space="preserve">] </m:t>
+            <m:t xml:space="preserve">∈[ 432.172 K,  470.824  K] </m:t>
           </m:r>
         </m:oMath>
       </m:oMathPara>
@@ -1128,6 +1093,8 @@
           </wp:inline>
         </w:drawing>
       </w:r>
+      <w:bookmarkStart w:id="0" w:name="_GoBack"/>
+      <w:bookmarkEnd w:id="0"/>
     </w:p>
     <w:p>
       <w:pPr>
@@ -1197,7 +1164,25 @@
           <w:sz w:val="24"/>
           <w:szCs w:val="24"/>
         </w:rPr>
-        <w:t xml:space="preserve"> as function of</w:t>
+        <w:t xml:space="preserve"> </w:t>
+      </w:r>
+      <w:proofErr w:type="gramStart"/>
+      <w:r>
+        <w:rPr>
+          <w:rFonts w:eastAsiaTheme="minorEastAsia"/>
+          <w:sz w:val="24"/>
+          <w:szCs w:val="24"/>
+        </w:rPr>
+        <w:t>as</w:t>
+      </w:r>
+      <w:proofErr w:type="gramEnd"/>
+      <w:r>
+        <w:rPr>
+          <w:rFonts w:eastAsiaTheme="minorEastAsia"/>
+          <w:sz w:val="24"/>
+          <w:szCs w:val="24"/>
+        </w:rPr>
+        <w:t xml:space="preserve"> function of</w:t>
       </w:r>
       <w:r>
         <w:rPr>
@@ -1212,14 +1197,7 @@
           <w:sz w:val="24"/>
           <w:szCs w:val="24"/>
         </w:rPr>
-        <w:t>for solid</w:t>
-      </w:r>
-      <w:r>
-        <w:rPr>
-          <w:sz w:val="24"/>
-          <w:szCs w:val="24"/>
-        </w:rPr>
-        <w:t xml:space="preserve"> and 2</w:t>
+        <w:t>for solid and 2</w:t>
       </w:r>
       <w:r>
         <w:rPr>
@@ -1326,21 +1304,32 @@
           <w:sz w:val="24"/>
           <w:szCs w:val="24"/>
         </w:rPr>
-        <w:t xml:space="preserve"> vs Temperature  </w:t>
+        <w:t xml:space="preserve"> </w:t>
+      </w:r>
+      <w:proofErr w:type="gramStart"/>
+      <w:r>
+        <w:rPr>
+          <w:rFonts w:eastAsiaTheme="minorEastAsia"/>
+          <w:sz w:val="24"/>
+          <w:szCs w:val="24"/>
+        </w:rPr>
+        <w:t>vs</w:t>
+      </w:r>
+      <w:proofErr w:type="gramEnd"/>
+      <w:r>
+        <w:rPr>
+          <w:rFonts w:eastAsiaTheme="minorEastAsia"/>
+          <w:sz w:val="24"/>
+          <w:szCs w:val="24"/>
+        </w:rPr>
+        <w:t xml:space="preserve"> Temperature  </w:t>
       </w:r>
       <w:r>
         <w:rPr>
           <w:sz w:val="24"/>
           <w:szCs w:val="24"/>
         </w:rPr>
-        <w:t>for liquid</w:t>
-      </w:r>
-      <w:r>
-        <w:rPr>
-          <w:sz w:val="24"/>
-          <w:szCs w:val="24"/>
-        </w:rPr>
-        <w:t xml:space="preserve"> </w:t>
+        <w:t xml:space="preserve">for liquid </w:t>
       </w:r>
       <w:r>
         <w:rPr>
@@ -1442,15 +1431,7 @@
               <w:sz w:val="24"/>
               <w:szCs w:val="24"/>
             </w:rPr>
-            <m:t>H</m:t>
-          </m:r>
-          <m:r>
-            <w:rPr>
-              <w:rFonts w:ascii="Cambria Math" w:hAnsi="Cambria Math"/>
-              <w:sz w:val="24"/>
-              <w:szCs w:val="24"/>
-            </w:rPr>
-            <m:t>-</m:t>
+            <m:t>H-</m:t>
           </m:r>
           <m:sSubSup>
             <m:sSubSupPr>
@@ -1784,7 +1765,25 @@
           <w:sz w:val="24"/>
           <w:szCs w:val="24"/>
         </w:rPr>
-        <w:t xml:space="preserve"> is the final temperature. Inserting values and calculating yields:</w:t>
+        <w:t xml:space="preserve"> is the final </w:t>
+      </w:r>
+      <w:proofErr w:type="gramStart"/>
+      <w:r>
+        <w:rPr>
+          <w:rFonts w:eastAsiaTheme="minorEastAsia"/>
+          <w:sz w:val="24"/>
+          <w:szCs w:val="24"/>
+        </w:rPr>
+        <w:t>temperature.</w:t>
+      </w:r>
+      <w:proofErr w:type="gramEnd"/>
+      <w:r>
+        <w:rPr>
+          <w:rFonts w:eastAsiaTheme="minorEastAsia"/>
+          <w:sz w:val="24"/>
+          <w:szCs w:val="24"/>
+        </w:rPr>
+        <w:t xml:space="preserve"> Inserting values and calculating yields:</w:t>
       </w:r>
     </w:p>
     <w:p>
@@ -1823,15 +1822,7 @@
               <w:sz w:val="24"/>
               <w:szCs w:val="24"/>
             </w:rPr>
-            <m:t>H=1891.54+28.066</m:t>
-          </m:r>
-          <m:r>
-            <w:rPr>
-              <w:rFonts w:ascii="Cambria Math" w:eastAsiaTheme="minorEastAsia" w:hAnsi="Cambria Math"/>
-              <w:sz w:val="24"/>
-              <w:szCs w:val="24"/>
-            </w:rPr>
-            <m:t xml:space="preserve">-30.267 </m:t>
+            <m:t xml:space="preserve">H=1891.54+28.066-30.267 </m:t>
           </m:r>
           <m:r>
             <m:rPr>
@@ -1850,39 +1841,7 @@
               <w:sz w:val="24"/>
               <w:szCs w:val="24"/>
             </w:rPr>
-            <m:t xml:space="preserve">+0.0982 </m:t>
-          </m:r>
-          <m:r>
-            <w:rPr>
-              <w:rFonts w:ascii="Cambria Math" w:eastAsiaTheme="minorEastAsia" w:hAnsi="Cambria Math"/>
-              <w:sz w:val="24"/>
-              <w:szCs w:val="24"/>
-            </w:rPr>
-            <m:t>τ</m:t>
-          </m:r>
-          <m:r>
-            <w:rPr>
-              <w:rFonts w:ascii="Cambria Math" w:eastAsiaTheme="minorEastAsia" w:hAnsi="Cambria Math"/>
-              <w:sz w:val="24"/>
-              <w:szCs w:val="24"/>
-            </w:rPr>
-            <m:t xml:space="preserve">^2-0.0000666667 </m:t>
-          </m:r>
-          <m:r>
-            <w:rPr>
-              <w:rFonts w:ascii="Cambria Math" w:eastAsiaTheme="minorEastAsia" w:hAnsi="Cambria Math"/>
-              <w:sz w:val="24"/>
-              <w:szCs w:val="24"/>
-            </w:rPr>
-            <m:t>τ</m:t>
-          </m:r>
-          <m:r>
-            <w:rPr>
-              <w:rFonts w:ascii="Cambria Math" w:eastAsiaTheme="minorEastAsia" w:hAnsi="Cambria Math"/>
-              <w:sz w:val="24"/>
-              <w:szCs w:val="24"/>
-            </w:rPr>
-            <m:t>^3</m:t>
+            <m:t>+0.0982 τ^2-0.0000666667 τ^3</m:t>
           </m:r>
         </m:oMath>
       </m:oMathPara>
@@ -1914,23 +1873,7 @@
               <w:sz w:val="24"/>
               <w:szCs w:val="24"/>
             </w:rPr>
-            <m:t>H=</m:t>
-          </m:r>
-          <m:r>
-            <w:rPr>
-              <w:rFonts w:ascii="Cambria Math" w:eastAsiaTheme="minorEastAsia" w:hAnsi="Cambria Math"/>
-              <w:sz w:val="24"/>
-              <w:szCs w:val="24"/>
-            </w:rPr>
-            <m:t>1919.606</m:t>
-          </m:r>
-          <m:r>
-            <w:rPr>
-              <w:rFonts w:ascii="Cambria Math" w:eastAsiaTheme="minorEastAsia" w:hAnsi="Cambria Math"/>
-              <w:sz w:val="24"/>
-              <w:szCs w:val="24"/>
-            </w:rPr>
-            <m:t xml:space="preserve">-30.267 </m:t>
+            <m:t xml:space="preserve">H=1919.606-30.267 </m:t>
           </m:r>
           <m:r>
             <m:rPr>
@@ -1949,39 +1892,7 @@
               <w:sz w:val="24"/>
               <w:szCs w:val="24"/>
             </w:rPr>
-            <m:t xml:space="preserve">+0.0982 </m:t>
-          </m:r>
-          <m:r>
-            <w:rPr>
-              <w:rFonts w:ascii="Cambria Math" w:eastAsiaTheme="minorEastAsia" w:hAnsi="Cambria Math"/>
-              <w:sz w:val="24"/>
-              <w:szCs w:val="24"/>
-            </w:rPr>
-            <m:t>τ</m:t>
-          </m:r>
-          <m:r>
-            <w:rPr>
-              <w:rFonts w:ascii="Cambria Math" w:eastAsiaTheme="minorEastAsia" w:hAnsi="Cambria Math"/>
-              <w:sz w:val="24"/>
-              <w:szCs w:val="24"/>
-            </w:rPr>
-            <m:t xml:space="preserve">^2-0.0000666667 </m:t>
-          </m:r>
-          <m:r>
-            <w:rPr>
-              <w:rFonts w:ascii="Cambria Math" w:eastAsiaTheme="minorEastAsia" w:hAnsi="Cambria Math"/>
-              <w:sz w:val="24"/>
-              <w:szCs w:val="24"/>
-            </w:rPr>
-            <m:t>τ</m:t>
-          </m:r>
-          <m:r>
-            <w:rPr>
-              <w:rFonts w:ascii="Cambria Math" w:eastAsiaTheme="minorEastAsia" w:hAnsi="Cambria Math"/>
-              <w:sz w:val="24"/>
-              <w:szCs w:val="24"/>
-            </w:rPr>
-            <m:t>^3</m:t>
+            <m:t>+0.0982 τ^2-0.0000666667 τ^3</m:t>
           </m:r>
         </m:oMath>
       </m:oMathPara>
@@ -2479,16 +2390,18 @@
           <w:sz w:val="24"/>
           <w:szCs w:val="24"/>
         </w:rPr>
-        <w:t xml:space="preserve"> is the final temperature</w:t>
+        <w:t xml:space="preserve"> is the final </w:t>
       </w:r>
+      <w:proofErr w:type="gramStart"/>
       <w:r>
         <w:rPr>
           <w:rFonts w:eastAsiaTheme="minorEastAsia"/>
           <w:sz w:val="24"/>
           <w:szCs w:val="24"/>
         </w:rPr>
-        <w:t>.</w:t>
+        <w:t>temperature.</w:t>
       </w:r>
+      <w:proofErr w:type="gramEnd"/>
       <w:r>
         <w:rPr>
           <w:rFonts w:eastAsiaTheme="minorEastAsia"/>
@@ -2533,146 +2446,7 @@
               <w:sz w:val="24"/>
               <w:szCs w:val="24"/>
             </w:rPr>
-            <m:t>=5.18324+</m:t>
-          </m:r>
-          <m:r>
-            <w:rPr>
-              <w:rFonts w:ascii="Cambria Math" w:eastAsiaTheme="minorEastAsia" w:hAnsi="Cambria Math"/>
-              <w:sz w:val="24"/>
-              <w:szCs w:val="24"/>
-            </w:rPr>
-            <m:t>0.065376</m:t>
-          </m:r>
-          <m:r>
-            <w:rPr>
-              <w:rFonts w:ascii="Cambria Math" w:eastAsiaTheme="minorEastAsia" w:hAnsi="Cambria Math"/>
-              <w:sz w:val="24"/>
-              <w:szCs w:val="24"/>
-            </w:rPr>
-            <m:t>-0.0001</m:t>
-          </m:r>
-          <m:sSup>
-            <m:sSupPr>
-              <m:ctrlPr>
-                <w:rPr>
-                  <w:rFonts w:ascii="Cambria Math" w:eastAsiaTheme="minorEastAsia" w:hAnsi="Cambria Math"/>
-                  <w:i/>
-                  <w:sz w:val="24"/>
-                  <w:szCs w:val="24"/>
-                </w:rPr>
-              </m:ctrlPr>
-            </m:sSupPr>
-            <m:e>
-              <m:r>
-                <w:rPr>
-                  <w:rFonts w:ascii="Cambria Math" w:eastAsiaTheme="minorEastAsia" w:hAnsi="Cambria Math"/>
-                  <w:sz w:val="24"/>
-                  <w:szCs w:val="24"/>
-                </w:rPr>
-                <m:t>τ</m:t>
-              </m:r>
-            </m:e>
-            <m:sup>
-              <m:r>
-                <w:rPr>
-                  <w:rFonts w:ascii="Cambria Math" w:eastAsiaTheme="minorEastAsia" w:hAnsi="Cambria Math"/>
-                  <w:sz w:val="24"/>
-                  <w:szCs w:val="24"/>
-                </w:rPr>
-                <m:t>2</m:t>
-              </m:r>
-            </m:sup>
-          </m:sSup>
-          <m:r>
-            <w:rPr>
-              <w:rFonts w:ascii="Cambria Math" w:eastAsiaTheme="minorEastAsia" w:hAnsi="Cambria Math"/>
-              <w:sz w:val="24"/>
-              <w:szCs w:val="24"/>
-            </w:rPr>
-            <m:t xml:space="preserve">+0.1964τ-30.267 </m:t>
-          </m:r>
-          <m:r>
-            <m:rPr>
-              <m:sty m:val="p"/>
-            </m:rPr>
-            <w:rPr>
-              <w:rFonts w:ascii="Cambria Math" w:eastAsiaTheme="minorEastAsia" w:hAnsi="Cambria Math"/>
-              <w:sz w:val="24"/>
-              <w:szCs w:val="24"/>
-            </w:rPr>
-            <m:t>log⁡</m:t>
-          </m:r>
-          <m:r>
-            <w:rPr>
-              <w:rFonts w:ascii="Cambria Math" w:eastAsiaTheme="minorEastAsia" w:hAnsi="Cambria Math"/>
-              <w:sz w:val="24"/>
-              <w:szCs w:val="24"/>
-            </w:rPr>
-            <m:t>(</m:t>
-          </m:r>
-          <m:r>
-            <w:rPr>
-              <w:rFonts w:ascii="Cambria Math" w:eastAsiaTheme="minorEastAsia" w:hAnsi="Cambria Math"/>
-              <w:sz w:val="24"/>
-              <w:szCs w:val="24"/>
-            </w:rPr>
-            <m:t>τ</m:t>
-          </m:r>
-          <m:r>
-            <w:rPr>
-              <w:rFonts w:ascii="Cambria Math" w:eastAsiaTheme="minorEastAsia" w:hAnsi="Cambria Math"/>
-              <w:sz w:val="24"/>
-              <w:szCs w:val="24"/>
-            </w:rPr>
-            <m:t>)</m:t>
-          </m:r>
-        </m:oMath>
-      </m:oMathPara>
-    </w:p>
-    <w:p>
-      <w:pPr>
-        <w:rPr>
-          <w:rFonts w:eastAsiaTheme="minorEastAsia"/>
-          <w:sz w:val="24"/>
-          <w:szCs w:val="24"/>
-        </w:rPr>
-      </w:pPr>
-      <m:oMathPara>
-        <m:oMath>
-          <m:r>
-            <m:rPr>
-              <m:sty m:val="p"/>
-            </m:rPr>
-            <w:rPr>
-              <w:rFonts w:ascii="Cambria Math" w:eastAsiaTheme="minorEastAsia" w:hAnsi="Cambria Math"/>
-              <w:sz w:val="24"/>
-              <w:szCs w:val="24"/>
-            </w:rPr>
-            <m:t>Δ</m:t>
-          </m:r>
-          <m:r>
-            <w:rPr>
-              <w:rFonts w:ascii="Cambria Math" w:eastAsiaTheme="minorEastAsia" w:hAnsi="Cambria Math"/>
-              <w:sz w:val="24"/>
-              <w:szCs w:val="24"/>
-            </w:rPr>
-            <m:t>S=</m:t>
-          </m:r>
-          <m:r>
-            <w:rPr>
-              <w:rFonts w:ascii="Cambria Math" w:eastAsiaTheme="minorEastAsia" w:hAnsi="Cambria Math"/>
-              <w:sz w:val="24"/>
-              <w:szCs w:val="24"/>
-            </w:rPr>
-            <m:t>5.248616</m:t>
-          </m:r>
-          <m:r>
-            <w:rPr>
-              <w:rFonts w:ascii="Cambria Math" w:eastAsiaTheme="minorEastAsia" w:hAnsi="Cambria Math"/>
-              <w:sz w:val="24"/>
-              <w:szCs w:val="24"/>
-            </w:rPr>
-            <m:t>-0.0001</m:t>
+            <m:t>=5.18324+0.065376-0.0001</m:t>
           </m:r>
           <m:sSup>
             <m:sSupPr>
@@ -2733,13 +2507,96 @@
             </w:rPr>
             <m:t>(τ)</m:t>
           </m:r>
+        </m:oMath>
+      </m:oMathPara>
+    </w:p>
+    <w:p>
+      <w:pPr>
+        <w:rPr>
+          <w:rFonts w:eastAsiaTheme="minorEastAsia"/>
+          <w:sz w:val="24"/>
+          <w:szCs w:val="24"/>
+        </w:rPr>
+      </w:pPr>
+      <m:oMathPara>
+        <m:oMath>
+          <m:r>
+            <m:rPr>
+              <m:sty m:val="p"/>
+            </m:rPr>
+            <w:rPr>
+              <w:rFonts w:ascii="Cambria Math" w:eastAsiaTheme="minorEastAsia" w:hAnsi="Cambria Math"/>
+              <w:sz w:val="24"/>
+              <w:szCs w:val="24"/>
+            </w:rPr>
+            <m:t>Δ</m:t>
+          </m:r>
           <m:r>
             <w:rPr>
               <w:rFonts w:ascii="Cambria Math" w:eastAsiaTheme="minorEastAsia" w:hAnsi="Cambria Math"/>
               <w:sz w:val="24"/>
               <w:szCs w:val="24"/>
             </w:rPr>
-            <m:t xml:space="preserve"> </m:t>
+            <m:t>S=5.248616-0.0001</m:t>
+          </m:r>
+          <m:sSup>
+            <m:sSupPr>
+              <m:ctrlPr>
+                <w:rPr>
+                  <w:rFonts w:ascii="Cambria Math" w:eastAsiaTheme="minorEastAsia" w:hAnsi="Cambria Math"/>
+                  <w:i/>
+                  <w:sz w:val="24"/>
+                  <w:szCs w:val="24"/>
+                </w:rPr>
+              </m:ctrlPr>
+            </m:sSupPr>
+            <m:e>
+              <m:r>
+                <w:rPr>
+                  <w:rFonts w:ascii="Cambria Math" w:eastAsiaTheme="minorEastAsia" w:hAnsi="Cambria Math"/>
+                  <w:sz w:val="24"/>
+                  <w:szCs w:val="24"/>
+                </w:rPr>
+                <m:t>τ</m:t>
+              </m:r>
+            </m:e>
+            <m:sup>
+              <m:r>
+                <w:rPr>
+                  <w:rFonts w:ascii="Cambria Math" w:eastAsiaTheme="minorEastAsia" w:hAnsi="Cambria Math"/>
+                  <w:sz w:val="24"/>
+                  <w:szCs w:val="24"/>
+                </w:rPr>
+                <m:t>2</m:t>
+              </m:r>
+            </m:sup>
+          </m:sSup>
+          <m:r>
+            <w:rPr>
+              <w:rFonts w:ascii="Cambria Math" w:eastAsiaTheme="minorEastAsia" w:hAnsi="Cambria Math"/>
+              <w:sz w:val="24"/>
+              <w:szCs w:val="24"/>
+            </w:rPr>
+            <m:t xml:space="preserve">+0.1964τ-30.267 </m:t>
+          </m:r>
+          <m:r>
+            <m:rPr>
+              <m:sty m:val="p"/>
+            </m:rPr>
+            <w:rPr>
+              <w:rFonts w:ascii="Cambria Math" w:eastAsiaTheme="minorEastAsia" w:hAnsi="Cambria Math"/>
+              <w:sz w:val="24"/>
+              <w:szCs w:val="24"/>
+            </w:rPr>
+            <m:t>log⁡</m:t>
+          </m:r>
+          <m:r>
+            <w:rPr>
+              <w:rFonts w:ascii="Cambria Math" w:eastAsiaTheme="minorEastAsia" w:hAnsi="Cambria Math"/>
+              <w:sz w:val="24"/>
+              <w:szCs w:val="24"/>
+            </w:rPr>
+            <m:t xml:space="preserve">(τ) </m:t>
           </m:r>
         </m:oMath>
       </m:oMathPara>
@@ -2960,15 +2817,7 @@
               <w:sz w:val="24"/>
               <w:szCs w:val="24"/>
             </w:rPr>
-            <m:t>G=</m:t>
-          </m:r>
-          <m:r>
-            <w:rPr>
-              <w:rFonts w:ascii="Cambria Math" w:eastAsiaTheme="minorEastAsia" w:hAnsi="Cambria Math"/>
-              <w:sz w:val="24"/>
-              <w:szCs w:val="24"/>
-            </w:rPr>
-            <m:t xml:space="preserve">1919.61-35.5156 T-0.0982 </m:t>
+            <m:t xml:space="preserve">G=1919.61-35.5156 T-0.0982 </m:t>
           </m:r>
           <m:sSup>
             <m:sSupPr>
@@ -3030,8 +2879,40 @@
           <w:szCs w:val="24"/>
         </w:rPr>
       </w:pPr>
-      <w:bookmarkStart w:id="0" w:name="_GoBack"/>
-      <w:bookmarkEnd w:id="0"/>
+      <w:r>
+        <w:rPr>
+          <w:rFonts w:eastAsiaTheme="minorEastAsia"/>
+          <w:sz w:val="24"/>
+          <w:szCs w:val="24"/>
+        </w:rPr>
+        <w:t>Plotting the results:</w:t>
+      </w:r>
+    </w:p>
+    <w:p>
+      <w:pPr>
+        <w:rPr>
+          <w:rFonts w:eastAsiaTheme="minorEastAsia"/>
+          <w:sz w:val="24"/>
+          <w:szCs w:val="24"/>
+        </w:rPr>
+      </w:pPr>
+    </w:p>
+    <w:p>
+      <w:pPr>
+        <w:rPr>
+          <w:rFonts w:eastAsiaTheme="minorEastAsia"/>
+          <w:sz w:val="24"/>
+          <w:szCs w:val="24"/>
+        </w:rPr>
+      </w:pPr>
+      <w:r>
+        <w:rPr>
+          <w:rFonts w:eastAsiaTheme="minorEastAsia"/>
+          <w:sz w:val="24"/>
+          <w:szCs w:val="24"/>
+        </w:rPr>
+        <w:t>Figure 4.</w:t>
+      </w:r>
     </w:p>
     <w:sectPr>
       <w:pgSz w:w="11906" w:h="16838"/>
@@ -11102,11 +10983,11 @@
           <c:showPercent val="0"/>
           <c:showBubbleSize val="0"/>
         </c:dLbls>
-        <c:axId val="373132320"/>
-        <c:axId val="371939264"/>
+        <c:axId val="72877536"/>
+        <c:axId val="262834544"/>
       </c:scatterChart>
       <c:valAx>
-        <c:axId val="373132320"/>
+        <c:axId val="72877536"/>
         <c:scaling>
           <c:orientation val="minMax"/>
           <c:min val="320"/>
@@ -11219,12 +11100,12 @@
             <a:endParaRPr lang="en-US"/>
           </a:p>
         </c:txPr>
-        <c:crossAx val="371939264"/>
+        <c:crossAx val="262834544"/>
         <c:crosses val="autoZero"/>
         <c:crossBetween val="midCat"/>
       </c:valAx>
       <c:valAx>
-        <c:axId val="371939264"/>
+        <c:axId val="262834544"/>
         <c:scaling>
           <c:orientation val="minMax"/>
         </c:scaling>
@@ -11336,7 +11217,7 @@
             <a:endParaRPr lang="en-US"/>
           </a:p>
         </c:txPr>
-        <c:crossAx val="373132320"/>
+        <c:crossAx val="72877536"/>
         <c:crosses val="autoZero"/>
         <c:crossBetween val="midCat"/>
       </c:valAx>
@@ -14328,11 +14209,11 @@
           <c:showPercent val="0"/>
           <c:showBubbleSize val="0"/>
         </c:dLbls>
-        <c:axId val="360421152"/>
-        <c:axId val="360421712"/>
+        <c:axId val="263126576"/>
+        <c:axId val="263124336"/>
       </c:scatterChart>
       <c:valAx>
-        <c:axId val="360421152"/>
+        <c:axId val="263126576"/>
         <c:scaling>
           <c:orientation val="minMax"/>
         </c:scaling>
@@ -14444,12 +14325,12 @@
             <a:endParaRPr lang="en-US"/>
           </a:p>
         </c:txPr>
-        <c:crossAx val="360421712"/>
+        <c:crossAx val="263124336"/>
         <c:crosses val="autoZero"/>
         <c:crossBetween val="midCat"/>
       </c:valAx>
       <c:valAx>
-        <c:axId val="360421712"/>
+        <c:axId val="263124336"/>
         <c:scaling>
           <c:orientation val="minMax"/>
           <c:min val="0"/>
@@ -14562,7 +14443,7 @@
             <a:endParaRPr lang="en-US"/>
           </a:p>
         </c:txPr>
-        <c:crossAx val="360421152"/>
+        <c:crossAx val="263126576"/>
         <c:crosses val="autoZero"/>
         <c:crossBetween val="midCat"/>
       </c:valAx>

</xml_diff>

<commit_message>
Lots of thermo and solidification stuff
</commit_message>
<xml_diff>
--- a/Thermodynamics/Thermodynamics computer exercise 2.docx
+++ b/Thermodynamics/Thermodynamics computer exercise 2.docx
@@ -137,7 +137,21 @@
           <w:sz w:val="24"/>
           <w:szCs w:val="24"/>
         </w:rPr>
-        <w:t xml:space="preserve"> energy, enthalpy and entropy in solid and liquid phases were investigated using DSC. Figure 1 shows the experimental data from the measurement. The large peak at approximately 155 C°</w:t>
+        <w:t xml:space="preserve"> energy, enthalpy and entropy in solid and liquid phases </w:t>
+      </w:r>
+      <w:r>
+        <w:rPr>
+          <w:sz w:val="24"/>
+          <w:szCs w:val="24"/>
+        </w:rPr>
+        <w:t xml:space="preserve">of indium </w:t>
+      </w:r>
+      <w:r>
+        <w:rPr>
+          <w:sz w:val="24"/>
+          <w:szCs w:val="24"/>
+        </w:rPr>
+        <w:t>were investigated using DSC. Figure 1 shows the experimental data from the measurement. The large peak at approximately 155 C°</w:t>
       </w:r>
       <w:r>
         <w:rPr>
@@ -448,7 +462,6 @@
         </w:rPr>
         <w:t xml:space="preserve"> in the solid phase, a 2</w:t>
       </w:r>
-      <w:proofErr w:type="spellStart"/>
       <w:r>
         <w:rPr>
           <w:rFonts w:eastAsiaTheme="minorEastAsia"/>
@@ -458,7 +471,6 @@
         </w:rPr>
         <w:t>nd</w:t>
       </w:r>
-      <w:proofErr w:type="spellEnd"/>
       <w:r>
         <w:rPr>
           <w:rFonts w:eastAsiaTheme="minorEastAsia"/>
@@ -1080,8 +1092,8 @@
           <w:lang w:eastAsia="en-ZW"/>
         </w:rPr>
         <w:drawing>
-          <wp:inline distT="0" distB="0" distL="0" distR="0" wp14:anchorId="4F39808C" wp14:editId="6D1BEEB2">
-            <wp:extent cx="4448175" cy="2771775"/>
+          <wp:inline distT="0" distB="0" distL="0" distR="0" wp14:anchorId="3EF7C803" wp14:editId="310FB81B">
+            <wp:extent cx="4752975" cy="3019425"/>
             <wp:effectExtent l="0" t="0" r="9525" b="9525"/>
             <wp:docPr id="1" name="Chart 1"/>
             <wp:cNvGraphicFramePr/>
@@ -1093,8 +1105,6 @@
           </wp:inline>
         </w:drawing>
       </w:r>
-      <w:bookmarkStart w:id="0" w:name="_GoBack"/>
-      <w:bookmarkEnd w:id="0"/>
     </w:p>
     <w:p>
       <w:pPr>
@@ -1222,24 +1232,16 @@
           <w:szCs w:val="24"/>
         </w:rPr>
       </w:pPr>
-    </w:p>
-    <w:p>
-      <w:pPr>
-        <w:rPr>
-          <w:sz w:val="24"/>
-          <w:szCs w:val="24"/>
-        </w:rPr>
-      </w:pPr>
       <w:r>
         <w:rPr>
           <w:noProof/>
           <w:lang w:eastAsia="en-ZW"/>
         </w:rPr>
         <w:drawing>
-          <wp:inline distT="0" distB="0" distL="0" distR="0" wp14:anchorId="6BA6FCF0" wp14:editId="11A3717E">
-            <wp:extent cx="4448175" cy="2638425"/>
+          <wp:inline distT="0" distB="0" distL="0" distR="0" wp14:anchorId="67B74B78" wp14:editId="1A55C418">
+            <wp:extent cx="4752975" cy="3019425"/>
             <wp:effectExtent l="0" t="0" r="9525" b="9525"/>
-            <wp:docPr id="3" name="Chart 3"/>
+            <wp:docPr id="2" name="Chart 2"/>
             <wp:cNvGraphicFramePr/>
             <a:graphic xmlns:a="http://schemas.openxmlformats.org/drawingml/2006/main">
               <a:graphicData uri="http://schemas.openxmlformats.org/drawingml/2006/chart">
@@ -1249,6 +1251,14 @@
           </wp:inline>
         </w:drawing>
       </w:r>
+    </w:p>
+    <w:p>
+      <w:pPr>
+        <w:rPr>
+          <w:sz w:val="24"/>
+          <w:szCs w:val="24"/>
+        </w:rPr>
+      </w:pPr>
     </w:p>
     <w:p>
       <w:pPr>
@@ -1412,7 +1422,14 @@
           <w:sz w:val="24"/>
           <w:szCs w:val="24"/>
         </w:rPr>
-        <w:t xml:space="preserve"> can be determined from the following equation:</w:t>
+        <w:t xml:space="preserve"> </w:t>
+      </w:r>
+      <w:r>
+        <w:rPr>
+          <w:sz w:val="24"/>
+          <w:szCs w:val="24"/>
+        </w:rPr>
+        <w:t>for solid phase can be determined from the following function:</w:t>
       </w:r>
     </w:p>
     <w:p>
@@ -1425,13 +1442,242 @@
       </w:pPr>
       <m:oMathPara>
         <m:oMath>
+          <m:sSub>
+            <m:sSubPr>
+              <m:ctrlPr>
+                <w:rPr>
+                  <w:rFonts w:ascii="Cambria Math" w:hAnsi="Cambria Math"/>
+                  <w:i/>
+                  <w:sz w:val="24"/>
+                  <w:szCs w:val="24"/>
+                </w:rPr>
+              </m:ctrlPr>
+            </m:sSubPr>
+            <m:e>
+              <m:r>
+                <w:rPr>
+                  <w:rFonts w:ascii="Cambria Math" w:hAnsi="Cambria Math"/>
+                  <w:sz w:val="24"/>
+                  <w:szCs w:val="24"/>
+                </w:rPr>
+                <m:t>H</m:t>
+              </m:r>
+            </m:e>
+            <m:sub>
+              <m:r>
+                <w:rPr>
+                  <w:rFonts w:ascii="Cambria Math" w:hAnsi="Cambria Math"/>
+                  <w:sz w:val="24"/>
+                  <w:szCs w:val="24"/>
+                </w:rPr>
+                <m:t>S</m:t>
+              </m:r>
+            </m:sub>
+          </m:sSub>
           <m:r>
             <w:rPr>
               <w:rFonts w:ascii="Cambria Math" w:hAnsi="Cambria Math"/>
               <w:sz w:val="24"/>
               <w:szCs w:val="24"/>
             </w:rPr>
-            <m:t>H-</m:t>
+            <m:t>-</m:t>
+          </m:r>
+          <m:sSubSup>
+            <m:sSubSupPr>
+              <m:ctrlPr>
+                <w:rPr>
+                  <w:rFonts w:ascii="Cambria Math" w:hAnsi="Cambria Math"/>
+                  <w:i/>
+                  <w:sz w:val="24"/>
+                  <w:szCs w:val="24"/>
+                </w:rPr>
+              </m:ctrlPr>
+            </m:sSubSupPr>
+            <m:e>
+              <m:r>
+                <w:rPr>
+                  <w:rFonts w:ascii="Cambria Math" w:hAnsi="Cambria Math"/>
+                  <w:sz w:val="24"/>
+                  <w:szCs w:val="24"/>
+                </w:rPr>
+                <m:t>H</m:t>
+              </m:r>
+            </m:e>
+            <m:sub>
+              <m:r>
+                <w:rPr>
+                  <w:rFonts w:ascii="Cambria Math" w:hAnsi="Cambria Math"/>
+                  <w:sz w:val="24"/>
+                  <w:szCs w:val="24"/>
+                </w:rPr>
+                <m:t>f</m:t>
+              </m:r>
+            </m:sub>
+            <m:sup>
+              <m:r>
+                <w:rPr>
+                  <w:rFonts w:ascii="Cambria Math" w:hAnsi="Cambria Math"/>
+                  <w:sz w:val="24"/>
+                  <w:szCs w:val="24"/>
+                </w:rPr>
+                <m:t>298.15</m:t>
+              </m:r>
+            </m:sup>
+          </m:sSubSup>
+          <m:r>
+            <w:rPr>
+              <w:rFonts w:ascii="Cambria Math" w:hAnsi="Cambria Math"/>
+              <w:sz w:val="24"/>
+              <w:szCs w:val="24"/>
+            </w:rPr>
+            <m:t>=</m:t>
+          </m:r>
+          <m:nary>
+            <m:naryPr>
+              <m:ctrlPr>
+                <w:rPr>
+                  <w:rFonts w:ascii="Cambria Math" w:eastAsiaTheme="minorEastAsia" w:hAnsi="Cambria Math"/>
+                  <w:i/>
+                  <w:sz w:val="24"/>
+                  <w:szCs w:val="24"/>
+                </w:rPr>
+              </m:ctrlPr>
+            </m:naryPr>
+            <m:sub>
+              <m:r>
+                <w:rPr>
+                  <w:rFonts w:ascii="Cambria Math" w:eastAsiaTheme="minorEastAsia" w:hAnsi="Cambria Math"/>
+                  <w:sz w:val="24"/>
+                  <w:szCs w:val="24"/>
+                </w:rPr>
+                <m:t>298.15</m:t>
+              </m:r>
+            </m:sub>
+            <m:sup>
+              <m:r>
+                <w:rPr>
+                  <w:rFonts w:ascii="Cambria Math" w:eastAsiaTheme="minorEastAsia" w:hAnsi="Cambria Math"/>
+                  <w:sz w:val="24"/>
+                  <w:szCs w:val="24"/>
+                </w:rPr>
+                <m:t>T</m:t>
+              </m:r>
+            </m:sup>
+            <m:e>
+              <m:r>
+                <w:rPr>
+                  <w:rFonts w:ascii="Cambria Math" w:hAnsi="Cambria Math"/>
+                  <w:sz w:val="24"/>
+                  <w:szCs w:val="24"/>
+                </w:rPr>
+                <m:t>-0.0002</m:t>
+              </m:r>
+              <m:sSup>
+                <m:sSupPr>
+                  <m:ctrlPr>
+                    <w:rPr>
+                      <w:rFonts w:ascii="Cambria Math" w:hAnsi="Cambria Math"/>
+                      <w:i/>
+                      <w:sz w:val="24"/>
+                      <w:szCs w:val="24"/>
+                    </w:rPr>
+                  </m:ctrlPr>
+                </m:sSupPr>
+                <m:e>
+                  <m:r>
+                    <w:rPr>
+                      <w:rFonts w:ascii="Cambria Math" w:hAnsi="Cambria Math"/>
+                      <w:sz w:val="24"/>
+                      <w:szCs w:val="24"/>
+                    </w:rPr>
+                    <m:t xml:space="preserve"> T</m:t>
+                  </m:r>
+                </m:e>
+                <m:sup>
+                  <m:r>
+                    <w:rPr>
+                      <w:rFonts w:ascii="Cambria Math" w:hAnsi="Cambria Math"/>
+                      <w:sz w:val="24"/>
+                      <w:szCs w:val="24"/>
+                    </w:rPr>
+                    <m:t>2</m:t>
+                  </m:r>
+                </m:sup>
+              </m:sSup>
+              <m:r>
+                <w:rPr>
+                  <w:rFonts w:ascii="Cambria Math" w:hAnsi="Cambria Math"/>
+                  <w:sz w:val="24"/>
+                  <w:szCs w:val="24"/>
+                </w:rPr>
+                <m:t>+0.1964 T-30.267</m:t>
+              </m:r>
+              <m:r>
+                <w:rPr>
+                  <w:rFonts w:ascii="Cambria Math" w:eastAsiaTheme="minorEastAsia" w:hAnsi="Cambria Math"/>
+                  <w:sz w:val="24"/>
+                  <w:szCs w:val="24"/>
+                </w:rPr>
+                <m:t xml:space="preserve"> dT</m:t>
+              </m:r>
+            </m:e>
+          </m:nary>
+        </m:oMath>
+      </m:oMathPara>
+    </w:p>
+    <w:p>
+      <w:pPr>
+        <w:pStyle w:val="HTMLPreformatted"/>
+        <w:shd w:val="clear" w:color="auto" w:fill="FFFFFF"/>
+        <w:spacing w:line="300" w:lineRule="atLeast"/>
+        <w:rPr>
+          <w:rFonts w:ascii="Cambria Math" w:hAnsi="Cambria Math" w:cs="Arial"/>
+          <w:color w:val="373737"/>
+          <w:sz w:val="24"/>
+          <w:szCs w:val="24"/>
+        </w:rPr>
+      </w:pPr>
+      <m:oMathPara>
+        <m:oMath>
+          <m:sSub>
+            <m:sSubPr>
+              <m:ctrlPr>
+                <w:rPr>
+                  <w:rFonts w:ascii="Cambria Math" w:hAnsi="Cambria Math"/>
+                  <w:i/>
+                  <w:sz w:val="24"/>
+                  <w:szCs w:val="24"/>
+                </w:rPr>
+              </m:ctrlPr>
+            </m:sSubPr>
+            <m:e>
+              <m:r>
+                <w:rPr>
+                  <w:rFonts w:ascii="Cambria Math" w:hAnsi="Cambria Math"/>
+                  <w:sz w:val="24"/>
+                  <w:szCs w:val="24"/>
+                </w:rPr>
+                <m:t>H</m:t>
+              </m:r>
+            </m:e>
+            <m:sub>
+              <m:r>
+                <w:rPr>
+                  <w:rFonts w:ascii="Cambria Math" w:hAnsi="Cambria Math"/>
+                  <w:sz w:val="24"/>
+                  <w:szCs w:val="24"/>
+                </w:rPr>
+                <m:t>S</m:t>
+              </m:r>
+            </m:sub>
+          </m:sSub>
+          <m:r>
+            <w:rPr>
+              <w:rFonts w:ascii="Cambria Math" w:hAnsi="Cambria Math"/>
+              <w:sz w:val="24"/>
+              <w:szCs w:val="24"/>
+            </w:rPr>
+            <m:t>-</m:t>
           </m:r>
           <m:sSubSup>
             <m:sSubSupPr>
@@ -1485,11 +1731,221 @@
           </m:r>
           <m:r>
             <w:rPr>
-              <w:rFonts w:ascii="Cambria Math" w:eastAsiaTheme="minorEastAsia" w:hAnsi="Cambria Math"/>
+              <w:rFonts w:ascii="Cambria Math" w:hAnsi="Cambria Math"/>
               <w:sz w:val="24"/>
               <w:szCs w:val="24"/>
             </w:rPr>
-            <m:t>+</m:t>
+            <m:t xml:space="preserve">-0.0000666667 </m:t>
+          </m:r>
+          <m:r>
+            <w:rPr>
+              <w:rFonts w:ascii="Cambria Math" w:hAnsi="Cambria Math"/>
+              <w:sz w:val="24"/>
+              <w:szCs w:val="24"/>
+            </w:rPr>
+            <m:t>T</m:t>
+          </m:r>
+          <m:r>
+            <w:rPr>
+              <w:rFonts w:ascii="Cambria Math" w:hAnsi="Cambria Math"/>
+              <w:sz w:val="24"/>
+              <w:szCs w:val="24"/>
+            </w:rPr>
+            <m:t xml:space="preserve">^3+0.0982 </m:t>
+          </m:r>
+          <m:r>
+            <w:rPr>
+              <w:rFonts w:ascii="Cambria Math" w:hAnsi="Cambria Math"/>
+              <w:sz w:val="24"/>
+              <w:szCs w:val="24"/>
+            </w:rPr>
+            <m:t>T</m:t>
+          </m:r>
+          <m:r>
+            <w:rPr>
+              <w:rFonts w:ascii="Cambria Math" w:hAnsi="Cambria Math"/>
+              <w:sz w:val="24"/>
+              <w:szCs w:val="24"/>
+            </w:rPr>
+            <m:t xml:space="preserve">^2-30.267 </m:t>
+          </m:r>
+          <m:r>
+            <w:rPr>
+              <w:rFonts w:ascii="Cambria Math" w:hAnsi="Cambria Math"/>
+              <w:sz w:val="24"/>
+              <w:szCs w:val="24"/>
+            </w:rPr>
+            <m:t>T</m:t>
+          </m:r>
+          <m:r>
+            <w:rPr>
+              <w:rFonts w:ascii="Cambria Math" w:hAnsi="Cambria Math"/>
+              <w:sz w:val="24"/>
+              <w:szCs w:val="24"/>
+            </w:rPr>
+            <m:t>+2061.68</m:t>
+          </m:r>
+        </m:oMath>
+      </m:oMathPara>
+    </w:p>
+    <w:p>
+      <w:pPr>
+        <w:rPr>
+          <w:sz w:val="24"/>
+          <w:szCs w:val="24"/>
+        </w:rPr>
+      </w:pPr>
+    </w:p>
+    <w:p>
+      <w:pPr>
+        <w:rPr>
+          <w:sz w:val="24"/>
+          <w:szCs w:val="24"/>
+        </w:rPr>
+      </w:pPr>
+    </w:p>
+    <w:p>
+      <w:pPr>
+        <w:rPr>
+          <w:sz w:val="24"/>
+          <w:szCs w:val="24"/>
+        </w:rPr>
+      </w:pPr>
+      <w:r>
+        <w:rPr>
+          <w:sz w:val="24"/>
+          <w:szCs w:val="24"/>
+        </w:rPr>
+        <w:t>Enthalpy change</w:t>
+      </w:r>
+      <w:r>
+        <w:rPr>
+          <w:sz w:val="24"/>
+          <w:szCs w:val="24"/>
+        </w:rPr>
+        <w:t xml:space="preserve"> </w:t>
+      </w:r>
+      <w:r>
+        <w:rPr>
+          <w:sz w:val="24"/>
+          <w:szCs w:val="24"/>
+        </w:rPr>
+        <w:t xml:space="preserve">for </w:t>
+      </w:r>
+      <w:r>
+        <w:rPr>
+          <w:sz w:val="24"/>
+          <w:szCs w:val="24"/>
+        </w:rPr>
+        <w:t xml:space="preserve">liquid phase </w:t>
+      </w:r>
+      <w:r>
+        <w:rPr>
+          <w:sz w:val="24"/>
+          <w:szCs w:val="24"/>
+        </w:rPr>
+        <w:t>can be determined from the following equation:</w:t>
+      </w:r>
+    </w:p>
+    <w:p>
+      <w:pPr>
+        <w:rPr>
+          <w:rFonts w:eastAsiaTheme="minorEastAsia"/>
+          <w:sz w:val="24"/>
+          <w:szCs w:val="24"/>
+        </w:rPr>
+      </w:pPr>
+      <m:oMathPara>
+        <m:oMath>
+          <m:sSub>
+            <m:sSubPr>
+              <m:ctrlPr>
+                <w:rPr>
+                  <w:rFonts w:ascii="Cambria Math" w:hAnsi="Cambria Math"/>
+                  <w:i/>
+                  <w:sz w:val="24"/>
+                  <w:szCs w:val="24"/>
+                </w:rPr>
+              </m:ctrlPr>
+            </m:sSubPr>
+            <m:e>
+              <m:r>
+                <w:rPr>
+                  <w:rFonts w:ascii="Cambria Math" w:hAnsi="Cambria Math"/>
+                  <w:sz w:val="24"/>
+                  <w:szCs w:val="24"/>
+                </w:rPr>
+                <m:t>H</m:t>
+              </m:r>
+            </m:e>
+            <m:sub>
+              <m:r>
+                <w:rPr>
+                  <w:rFonts w:ascii="Cambria Math" w:hAnsi="Cambria Math"/>
+                  <w:sz w:val="24"/>
+                  <w:szCs w:val="24"/>
+                </w:rPr>
+                <m:t>L</m:t>
+              </m:r>
+            </m:sub>
+          </m:sSub>
+          <m:r>
+            <w:rPr>
+              <w:rFonts w:ascii="Cambria Math" w:hAnsi="Cambria Math"/>
+              <w:sz w:val="24"/>
+              <w:szCs w:val="24"/>
+            </w:rPr>
+            <m:t>-</m:t>
+          </m:r>
+          <m:sSubSup>
+            <m:sSubSupPr>
+              <m:ctrlPr>
+                <w:rPr>
+                  <w:rFonts w:ascii="Cambria Math" w:hAnsi="Cambria Math"/>
+                  <w:i/>
+                  <w:sz w:val="24"/>
+                  <w:szCs w:val="24"/>
+                </w:rPr>
+              </m:ctrlPr>
+            </m:sSubSupPr>
+            <m:e>
+              <m:r>
+                <w:rPr>
+                  <w:rFonts w:ascii="Cambria Math" w:hAnsi="Cambria Math"/>
+                  <w:sz w:val="24"/>
+                  <w:szCs w:val="24"/>
+                </w:rPr>
+                <m:t>H</m:t>
+              </m:r>
+            </m:e>
+            <m:sub>
+              <m:r>
+                <w:rPr>
+                  <w:rFonts w:ascii="Cambria Math" w:hAnsi="Cambria Math"/>
+                  <w:sz w:val="24"/>
+                  <w:szCs w:val="24"/>
+                </w:rPr>
+                <m:t>f</m:t>
+              </m:r>
+            </m:sub>
+            <m:sup>
+              <m:r>
+                <w:rPr>
+                  <w:rFonts w:ascii="Cambria Math" w:hAnsi="Cambria Math"/>
+                  <w:sz w:val="24"/>
+                  <w:szCs w:val="24"/>
+                </w:rPr>
+                <m:t>298.15</m:t>
+              </m:r>
+            </m:sup>
+          </m:sSubSup>
+          <m:r>
+            <w:rPr>
+              <w:rFonts w:ascii="Cambria Math" w:hAnsi="Cambria Math"/>
+              <w:sz w:val="24"/>
+              <w:szCs w:val="24"/>
+            </w:rPr>
+            <m:t>=</m:t>
           </m:r>
           <m:nary>
             <m:naryPr>
@@ -1668,7 +2124,305 @@
                   <w:sz w:val="24"/>
                   <w:szCs w:val="24"/>
                 </w:rPr>
-                <m:t>τ</m:t>
+                <m:t>T</m:t>
+              </m:r>
+            </m:sup>
+            <m:e>
+              <m:sSup>
+                <m:sSupPr>
+                  <m:ctrlPr>
+                    <w:rPr>
+                      <w:rFonts w:ascii="Cambria Math" w:eastAsiaTheme="minorEastAsia" w:hAnsi="Cambria Math"/>
+                      <w:i/>
+                      <w:sz w:val="24"/>
+                      <w:szCs w:val="24"/>
+                    </w:rPr>
+                  </m:ctrlPr>
+                </m:sSupPr>
+                <m:e>
+                  <m:r>
+                    <w:rPr>
+                      <w:rFonts w:ascii="Cambria Math" w:eastAsiaTheme="minorEastAsia" w:hAnsi="Cambria Math"/>
+                      <w:sz w:val="24"/>
+                      <w:szCs w:val="24"/>
+                    </w:rPr>
+                    <m:t>10</m:t>
+                  </m:r>
+                </m:e>
+                <m:sup>
+                  <m:r>
+                    <w:rPr>
+                      <w:rFonts w:ascii="Cambria Math" w:eastAsiaTheme="minorEastAsia" w:hAnsi="Cambria Math"/>
+                      <w:sz w:val="24"/>
+                      <w:szCs w:val="24"/>
+                    </w:rPr>
+                    <m:t>-5</m:t>
+                  </m:r>
+                </m:sup>
+              </m:sSup>
+              <m:sSup>
+                <m:sSupPr>
+                  <m:ctrlPr>
+                    <w:rPr>
+                      <w:rFonts w:ascii="Cambria Math" w:eastAsiaTheme="minorEastAsia" w:hAnsi="Cambria Math"/>
+                      <w:i/>
+                      <w:sz w:val="24"/>
+                      <w:szCs w:val="24"/>
+                    </w:rPr>
+                  </m:ctrlPr>
+                </m:sSupPr>
+                <m:e>
+                  <m:r>
+                    <w:rPr>
+                      <w:rFonts w:ascii="Cambria Math" w:eastAsiaTheme="minorEastAsia" w:hAnsi="Cambria Math"/>
+                      <w:sz w:val="24"/>
+                      <w:szCs w:val="24"/>
+                    </w:rPr>
+                    <m:t xml:space="preserve"> T</m:t>
+                  </m:r>
+                </m:e>
+                <m:sup>
+                  <m:r>
+                    <w:rPr>
+                      <w:rFonts w:ascii="Cambria Math" w:eastAsiaTheme="minorEastAsia" w:hAnsi="Cambria Math"/>
+                      <w:sz w:val="24"/>
+                      <w:szCs w:val="24"/>
+                    </w:rPr>
+                    <m:t>2</m:t>
+                  </m:r>
+                </m:sup>
+              </m:sSup>
+              <m:r>
+                <w:rPr>
+                  <w:rFonts w:ascii="Cambria Math" w:eastAsiaTheme="minorEastAsia" w:hAnsi="Cambria Math"/>
+                  <w:sz w:val="24"/>
+                  <w:szCs w:val="24"/>
+                </w:rPr>
+                <m:t>-0.0336 T+20.28</m:t>
+              </m:r>
+              <m:r>
+                <w:rPr>
+                  <w:rFonts w:ascii="Cambria Math" w:eastAsiaTheme="minorEastAsia" w:hAnsi="Cambria Math"/>
+                  <w:sz w:val="24"/>
+                  <w:szCs w:val="24"/>
+                </w:rPr>
+                <m:t xml:space="preserve"> dT</m:t>
+              </m:r>
+            </m:e>
+          </m:nary>
+        </m:oMath>
+      </m:oMathPara>
+    </w:p>
+    <w:p>
+      <w:pPr>
+        <w:rPr>
+          <w:rFonts w:eastAsiaTheme="minorEastAsia"/>
+          <w:sz w:val="24"/>
+          <w:szCs w:val="24"/>
+        </w:rPr>
+      </w:pPr>
+      <w:r>
+        <w:rPr>
+          <w:rFonts w:eastAsiaTheme="minorEastAsia"/>
+          <w:sz w:val="24"/>
+          <w:szCs w:val="24"/>
+        </w:rPr>
+        <w:t xml:space="preserve">The enthalpy of fusion is given by: </w:t>
+      </w:r>
+      <m:oMath>
+        <m:r>
+          <m:rPr>
+            <m:sty m:val="p"/>
+          </m:rPr>
+          <w:rPr>
+            <w:rFonts w:ascii="Cambria Math" w:eastAsiaTheme="minorEastAsia" w:hAnsi="Cambria Math"/>
+            <w:sz w:val="24"/>
+            <w:szCs w:val="24"/>
+          </w:rPr>
+          <m:t>Δ</m:t>
+        </m:r>
+        <m:sSub>
+          <m:sSubPr>
+            <m:ctrlPr>
+              <w:rPr>
+                <w:rFonts w:ascii="Cambria Math" w:eastAsiaTheme="minorEastAsia" w:hAnsi="Cambria Math"/>
+                <w:i/>
+                <w:sz w:val="24"/>
+                <w:szCs w:val="24"/>
+              </w:rPr>
+            </m:ctrlPr>
+          </m:sSubPr>
+          <m:e>
+            <m:r>
+              <w:rPr>
+                <w:rFonts w:ascii="Cambria Math" w:eastAsiaTheme="minorEastAsia" w:hAnsi="Cambria Math"/>
+                <w:sz w:val="24"/>
+                <w:szCs w:val="24"/>
+              </w:rPr>
+              <m:t>H</m:t>
+            </m:r>
+          </m:e>
+          <m:sub>
+            <m:r>
+              <w:rPr>
+                <w:rFonts w:ascii="Cambria Math" w:eastAsiaTheme="minorEastAsia" w:hAnsi="Cambria Math"/>
+                <w:sz w:val="24"/>
+                <w:szCs w:val="24"/>
+              </w:rPr>
+              <m:t>fus</m:t>
+            </m:r>
+          </m:sub>
+        </m:sSub>
+        <m:r>
+          <w:rPr>
+            <w:rFonts w:ascii="Cambria Math" w:eastAsiaTheme="minorEastAsia" w:hAnsi="Cambria Math"/>
+            <w:sz w:val="24"/>
+            <w:szCs w:val="24"/>
+          </w:rPr>
+          <m:t>=28.066 J/g</m:t>
+        </m:r>
+      </m:oMath>
+    </w:p>
+    <w:p>
+      <w:pPr>
+        <w:rPr>
+          <w:rFonts w:eastAsiaTheme="minorEastAsia"/>
+          <w:sz w:val="24"/>
+          <w:szCs w:val="24"/>
+        </w:rPr>
+      </w:pPr>
+      <w:bookmarkStart w:id="0" w:name="_GoBack"/>
+      <w:bookmarkEnd w:id="0"/>
+    </w:p>
+    <w:p>
+      <w:pPr>
+        <w:rPr>
+          <w:rFonts w:eastAsiaTheme="minorEastAsia"/>
+          <w:sz w:val="24"/>
+          <w:szCs w:val="24"/>
+        </w:rPr>
+      </w:pPr>
+      <m:oMathPara>
+        <m:oMath>
+          <m:sSub>
+            <m:sSubPr>
+              <m:ctrlPr>
+                <w:rPr>
+                  <w:rFonts w:ascii="Cambria Math" w:hAnsi="Cambria Math"/>
+                  <w:i/>
+                  <w:sz w:val="24"/>
+                  <w:szCs w:val="24"/>
+                </w:rPr>
+              </m:ctrlPr>
+            </m:sSubPr>
+            <m:e>
+              <m:r>
+                <w:rPr>
+                  <w:rFonts w:ascii="Cambria Math" w:hAnsi="Cambria Math"/>
+                  <w:sz w:val="24"/>
+                  <w:szCs w:val="24"/>
+                </w:rPr>
+                <m:t>H</m:t>
+              </m:r>
+            </m:e>
+            <m:sub>
+              <m:r>
+                <w:rPr>
+                  <w:rFonts w:ascii="Cambria Math" w:hAnsi="Cambria Math"/>
+                  <w:sz w:val="24"/>
+                  <w:szCs w:val="24"/>
+                </w:rPr>
+                <m:t>L</m:t>
+              </m:r>
+            </m:sub>
+          </m:sSub>
+          <m:r>
+            <w:rPr>
+              <w:rFonts w:ascii="Cambria Math" w:hAnsi="Cambria Math"/>
+              <w:sz w:val="24"/>
+              <w:szCs w:val="24"/>
+            </w:rPr>
+            <m:t>-</m:t>
+          </m:r>
+          <m:sSubSup>
+            <m:sSubSupPr>
+              <m:ctrlPr>
+                <w:rPr>
+                  <w:rFonts w:ascii="Cambria Math" w:hAnsi="Cambria Math"/>
+                  <w:i/>
+                  <w:sz w:val="24"/>
+                  <w:szCs w:val="24"/>
+                </w:rPr>
+              </m:ctrlPr>
+            </m:sSubSupPr>
+            <m:e>
+              <m:r>
+                <w:rPr>
+                  <w:rFonts w:ascii="Cambria Math" w:hAnsi="Cambria Math"/>
+                  <w:sz w:val="24"/>
+                  <w:szCs w:val="24"/>
+                </w:rPr>
+                <m:t>H</m:t>
+              </m:r>
+            </m:e>
+            <m:sub>
+              <m:r>
+                <w:rPr>
+                  <w:rFonts w:ascii="Cambria Math" w:hAnsi="Cambria Math"/>
+                  <w:sz w:val="24"/>
+                  <w:szCs w:val="24"/>
+                </w:rPr>
+                <m:t>f</m:t>
+              </m:r>
+            </m:sub>
+            <m:sup>
+              <m:r>
+                <w:rPr>
+                  <w:rFonts w:ascii="Cambria Math" w:hAnsi="Cambria Math"/>
+                  <w:sz w:val="24"/>
+                  <w:szCs w:val="24"/>
+                </w:rPr>
+                <m:t>298.15</m:t>
+              </m:r>
+            </m:sup>
+          </m:sSubSup>
+          <m:r>
+            <w:rPr>
+              <w:rFonts w:ascii="Cambria Math" w:hAnsi="Cambria Math"/>
+              <w:sz w:val="24"/>
+              <w:szCs w:val="24"/>
+            </w:rPr>
+            <m:t>=</m:t>
+          </m:r>
+          <m:nary>
+            <m:naryPr>
+              <m:ctrlPr>
+                <w:rPr>
+                  <w:rFonts w:ascii="Cambria Math" w:eastAsiaTheme="minorEastAsia" w:hAnsi="Cambria Math"/>
+                  <w:i/>
+                  <w:sz w:val="24"/>
+                  <w:szCs w:val="24"/>
+                </w:rPr>
+              </m:ctrlPr>
+            </m:naryPr>
+            <m:sub>
+              <m:r>
+                <w:rPr>
+                  <w:rFonts w:ascii="Cambria Math" w:eastAsiaTheme="minorEastAsia" w:hAnsi="Cambria Math"/>
+                  <w:sz w:val="24"/>
+                  <w:szCs w:val="24"/>
+                </w:rPr>
+                <m:t>298.15</m:t>
+              </m:r>
+            </m:sub>
+            <m:sup>
+              <m:r>
+                <w:rPr>
+                  <w:rFonts w:ascii="Cambria Math" w:eastAsiaTheme="minorEastAsia" w:hAnsi="Cambria Math"/>
+                  <w:sz w:val="24"/>
+                  <w:szCs w:val="24"/>
+                </w:rPr>
+                <m:t>429.3</m:t>
               </m:r>
             </m:sup>
             <m:e>
@@ -1730,6 +2484,450 @@
               </m:r>
             </m:e>
           </m:nary>
+          <m:r>
+            <w:rPr>
+              <w:rFonts w:ascii="Cambria Math" w:eastAsiaTheme="minorEastAsia" w:hAnsi="Cambria Math"/>
+              <w:sz w:val="24"/>
+              <w:szCs w:val="24"/>
+            </w:rPr>
+            <m:t>+28.066+</m:t>
+          </m:r>
+          <m:nary>
+            <m:naryPr>
+              <m:ctrlPr>
+                <w:rPr>
+                  <w:rFonts w:ascii="Cambria Math" w:eastAsiaTheme="minorEastAsia" w:hAnsi="Cambria Math"/>
+                  <w:i/>
+                  <w:sz w:val="24"/>
+                  <w:szCs w:val="24"/>
+                </w:rPr>
+              </m:ctrlPr>
+            </m:naryPr>
+            <m:sub>
+              <m:r>
+                <w:rPr>
+                  <w:rFonts w:ascii="Cambria Math" w:eastAsiaTheme="minorEastAsia" w:hAnsi="Cambria Math"/>
+                  <w:sz w:val="24"/>
+                  <w:szCs w:val="24"/>
+                </w:rPr>
+                <m:t>429.3</m:t>
+              </m:r>
+            </m:sub>
+            <m:sup>
+              <m:r>
+                <w:rPr>
+                  <w:rFonts w:ascii="Cambria Math" w:eastAsiaTheme="minorEastAsia" w:hAnsi="Cambria Math"/>
+                  <w:sz w:val="24"/>
+                  <w:szCs w:val="24"/>
+                </w:rPr>
+                <m:t>T</m:t>
+              </m:r>
+            </m:sup>
+            <m:e>
+              <m:sSup>
+                <m:sSupPr>
+                  <m:ctrlPr>
+                    <w:rPr>
+                      <w:rFonts w:ascii="Cambria Math" w:eastAsiaTheme="minorEastAsia" w:hAnsi="Cambria Math"/>
+                      <w:i/>
+                      <w:sz w:val="24"/>
+                      <w:szCs w:val="24"/>
+                    </w:rPr>
+                  </m:ctrlPr>
+                </m:sSupPr>
+                <m:e>
+                  <m:r>
+                    <w:rPr>
+                      <w:rFonts w:ascii="Cambria Math" w:eastAsiaTheme="minorEastAsia" w:hAnsi="Cambria Math"/>
+                      <w:sz w:val="24"/>
+                      <w:szCs w:val="24"/>
+                    </w:rPr>
+                    <m:t>10</m:t>
+                  </m:r>
+                </m:e>
+                <m:sup>
+                  <m:r>
+                    <w:rPr>
+                      <w:rFonts w:ascii="Cambria Math" w:eastAsiaTheme="minorEastAsia" w:hAnsi="Cambria Math"/>
+                      <w:sz w:val="24"/>
+                      <w:szCs w:val="24"/>
+                    </w:rPr>
+                    <m:t>-5</m:t>
+                  </m:r>
+                </m:sup>
+              </m:sSup>
+              <m:sSup>
+                <m:sSupPr>
+                  <m:ctrlPr>
+                    <w:rPr>
+                      <w:rFonts w:ascii="Cambria Math" w:eastAsiaTheme="minorEastAsia" w:hAnsi="Cambria Math"/>
+                      <w:i/>
+                      <w:sz w:val="24"/>
+                      <w:szCs w:val="24"/>
+                    </w:rPr>
+                  </m:ctrlPr>
+                </m:sSupPr>
+                <m:e>
+                  <m:r>
+                    <w:rPr>
+                      <w:rFonts w:ascii="Cambria Math" w:eastAsiaTheme="minorEastAsia" w:hAnsi="Cambria Math"/>
+                      <w:sz w:val="24"/>
+                      <w:szCs w:val="24"/>
+                    </w:rPr>
+                    <m:t xml:space="preserve"> T</m:t>
+                  </m:r>
+                </m:e>
+                <m:sup>
+                  <m:r>
+                    <w:rPr>
+                      <w:rFonts w:ascii="Cambria Math" w:eastAsiaTheme="minorEastAsia" w:hAnsi="Cambria Math"/>
+                      <w:sz w:val="24"/>
+                      <w:szCs w:val="24"/>
+                    </w:rPr>
+                    <m:t>2</m:t>
+                  </m:r>
+                </m:sup>
+              </m:sSup>
+              <m:r>
+                <w:rPr>
+                  <w:rFonts w:ascii="Cambria Math" w:eastAsiaTheme="minorEastAsia" w:hAnsi="Cambria Math"/>
+                  <w:sz w:val="24"/>
+                  <w:szCs w:val="24"/>
+                </w:rPr>
+                <m:t>-0.0336 T+20.28</m:t>
+              </m:r>
+              <m:r>
+                <w:rPr>
+                  <w:rFonts w:ascii="Cambria Math" w:eastAsiaTheme="minorEastAsia" w:hAnsi="Cambria Math"/>
+                  <w:sz w:val="24"/>
+                  <w:szCs w:val="24"/>
+                </w:rPr>
+                <m:t xml:space="preserve"> dT</m:t>
+              </m:r>
+            </m:e>
+          </m:nary>
+        </m:oMath>
+      </m:oMathPara>
+    </w:p>
+    <w:p>
+      <w:pPr>
+        <w:rPr>
+          <w:rFonts w:eastAsiaTheme="minorEastAsia"/>
+          <w:sz w:val="24"/>
+          <w:szCs w:val="24"/>
+        </w:rPr>
+      </w:pPr>
+      <m:oMathPara>
+        <m:oMath>
+          <m:r>
+            <w:rPr>
+              <w:rFonts w:ascii="Cambria Math" w:eastAsiaTheme="minorEastAsia" w:hAnsi="Cambria Math"/>
+              <w:sz w:val="24"/>
+              <w:szCs w:val="24"/>
+            </w:rPr>
+            <m:t>=</m:t>
+          </m:r>
+          <m:r>
+            <w:rPr>
+              <w:rFonts w:ascii="Cambria Math" w:eastAsiaTheme="minorEastAsia" w:hAnsi="Cambria Math"/>
+              <w:sz w:val="24"/>
+              <w:szCs w:val="24"/>
+            </w:rPr>
+            <m:t>1919.606</m:t>
+          </m:r>
+          <m:r>
+            <w:rPr>
+              <w:rFonts w:ascii="Cambria Math" w:eastAsiaTheme="minorEastAsia" w:hAnsi="Cambria Math"/>
+              <w:sz w:val="24"/>
+              <w:szCs w:val="24"/>
+            </w:rPr>
+            <m:t>+</m:t>
+          </m:r>
+          <m:r>
+            <w:rPr>
+              <w:rFonts w:ascii="Cambria Math" w:eastAsiaTheme="minorEastAsia" w:hAnsi="Cambria Math"/>
+              <w:sz w:val="24"/>
+              <w:szCs w:val="24"/>
+            </w:rPr>
+            <m:t xml:space="preserve"> 3.33333⋅</m:t>
+          </m:r>
+          <m:sSup>
+            <m:sSupPr>
+              <m:ctrlPr>
+                <w:rPr>
+                  <w:rFonts w:ascii="Cambria Math" w:eastAsiaTheme="minorEastAsia" w:hAnsi="Cambria Math"/>
+                  <w:i/>
+                  <w:sz w:val="24"/>
+                  <w:szCs w:val="24"/>
+                </w:rPr>
+              </m:ctrlPr>
+            </m:sSupPr>
+            <m:e>
+              <m:r>
+                <w:rPr>
+                  <w:rFonts w:ascii="Cambria Math" w:eastAsiaTheme="minorEastAsia" w:hAnsi="Cambria Math"/>
+                  <w:sz w:val="24"/>
+                  <w:szCs w:val="24"/>
+                </w:rPr>
+                <m:t>10</m:t>
+              </m:r>
+            </m:e>
+            <m:sup>
+              <m:r>
+                <w:rPr>
+                  <w:rFonts w:ascii="Cambria Math" w:eastAsiaTheme="minorEastAsia" w:hAnsi="Cambria Math"/>
+                  <w:sz w:val="24"/>
+                  <w:szCs w:val="24"/>
+                </w:rPr>
+                <m:t>-6</m:t>
+              </m:r>
+            </m:sup>
+          </m:sSup>
+          <m:r>
+            <w:rPr>
+              <w:rFonts w:ascii="Cambria Math" w:eastAsiaTheme="minorEastAsia" w:hAnsi="Cambria Math"/>
+              <w:sz w:val="24"/>
+              <w:szCs w:val="24"/>
+            </w:rPr>
+            <m:t xml:space="preserve"> </m:t>
+          </m:r>
+          <m:sSup>
+            <m:sSupPr>
+              <m:ctrlPr>
+                <w:rPr>
+                  <w:rFonts w:ascii="Cambria Math" w:eastAsiaTheme="minorEastAsia" w:hAnsi="Cambria Math"/>
+                  <w:i/>
+                  <w:sz w:val="24"/>
+                  <w:szCs w:val="24"/>
+                </w:rPr>
+              </m:ctrlPr>
+            </m:sSupPr>
+            <m:e>
+              <m:r>
+                <w:rPr>
+                  <w:rFonts w:ascii="Cambria Math" w:eastAsiaTheme="minorEastAsia" w:hAnsi="Cambria Math"/>
+                  <w:sz w:val="24"/>
+                  <w:szCs w:val="24"/>
+                </w:rPr>
+                <m:t>T</m:t>
+              </m:r>
+            </m:e>
+            <m:sup>
+              <m:r>
+                <w:rPr>
+                  <w:rFonts w:ascii="Cambria Math" w:eastAsiaTheme="minorEastAsia" w:hAnsi="Cambria Math"/>
+                  <w:sz w:val="24"/>
+                  <w:szCs w:val="24"/>
+                </w:rPr>
+                <m:t>3</m:t>
+              </m:r>
+            </m:sup>
+          </m:sSup>
+          <m:r>
+            <w:rPr>
+              <w:rFonts w:ascii="Cambria Math" w:eastAsiaTheme="minorEastAsia" w:hAnsi="Cambria Math"/>
+              <w:sz w:val="24"/>
+              <w:szCs w:val="24"/>
+            </w:rPr>
+            <m:t xml:space="preserve">-0.0168 </m:t>
+          </m:r>
+          <m:sSup>
+            <m:sSupPr>
+              <m:ctrlPr>
+                <w:rPr>
+                  <w:rFonts w:ascii="Cambria Math" w:eastAsiaTheme="minorEastAsia" w:hAnsi="Cambria Math"/>
+                  <w:i/>
+                  <w:sz w:val="24"/>
+                  <w:szCs w:val="24"/>
+                </w:rPr>
+              </m:ctrlPr>
+            </m:sSupPr>
+            <m:e>
+              <m:r>
+                <w:rPr>
+                  <w:rFonts w:ascii="Cambria Math" w:eastAsiaTheme="minorEastAsia" w:hAnsi="Cambria Math"/>
+                  <w:sz w:val="24"/>
+                  <w:szCs w:val="24"/>
+                </w:rPr>
+                <m:t>T</m:t>
+              </m:r>
+            </m:e>
+            <m:sup>
+              <m:r>
+                <w:rPr>
+                  <w:rFonts w:ascii="Cambria Math" w:eastAsiaTheme="minorEastAsia" w:hAnsi="Cambria Math"/>
+                  <w:sz w:val="24"/>
+                  <w:szCs w:val="24"/>
+                </w:rPr>
+                <m:t>2</m:t>
+              </m:r>
+            </m:sup>
+          </m:sSup>
+          <m:r>
+            <w:rPr>
+              <w:rFonts w:ascii="Cambria Math" w:eastAsiaTheme="minorEastAsia" w:hAnsi="Cambria Math"/>
+              <w:sz w:val="24"/>
+              <w:szCs w:val="24"/>
+            </w:rPr>
+            <m:t>+20.28 T-5873.72</m:t>
+          </m:r>
+          <m:r>
+            <w:rPr>
+              <w:rFonts w:ascii="Cambria Math" w:eastAsiaTheme="minorEastAsia" w:hAnsi="Cambria Math"/>
+              <w:sz w:val="24"/>
+              <w:szCs w:val="24"/>
+            </w:rPr>
+            <m:t xml:space="preserve"> </m:t>
+          </m:r>
+        </m:oMath>
+      </m:oMathPara>
+    </w:p>
+    <w:p>
+      <w:pPr>
+        <w:rPr>
+          <w:rFonts w:eastAsiaTheme="minorEastAsia"/>
+          <w:sz w:val="24"/>
+          <w:szCs w:val="24"/>
+        </w:rPr>
+      </w:pPr>
+      <m:oMathPara>
+        <m:oMath>
+          <m:r>
+            <w:rPr>
+              <w:rFonts w:ascii="Cambria Math" w:eastAsiaTheme="minorEastAsia" w:hAnsi="Cambria Math"/>
+              <w:sz w:val="24"/>
+              <w:szCs w:val="24"/>
+            </w:rPr>
+            <m:t>=</m:t>
+          </m:r>
+          <m:r>
+            <w:rPr>
+              <w:rFonts w:ascii="Cambria Math" w:eastAsiaTheme="minorEastAsia" w:hAnsi="Cambria Math"/>
+              <w:sz w:val="24"/>
+              <w:szCs w:val="24"/>
+            </w:rPr>
+            <m:t>3.33333⋅</m:t>
+          </m:r>
+          <m:sSup>
+            <m:sSupPr>
+              <m:ctrlPr>
+                <w:rPr>
+                  <w:rFonts w:ascii="Cambria Math" w:eastAsiaTheme="minorEastAsia" w:hAnsi="Cambria Math"/>
+                  <w:i/>
+                  <w:sz w:val="24"/>
+                  <w:szCs w:val="24"/>
+                </w:rPr>
+              </m:ctrlPr>
+            </m:sSupPr>
+            <m:e>
+              <m:r>
+                <w:rPr>
+                  <w:rFonts w:ascii="Cambria Math" w:eastAsiaTheme="minorEastAsia" w:hAnsi="Cambria Math"/>
+                  <w:sz w:val="24"/>
+                  <w:szCs w:val="24"/>
+                </w:rPr>
+                <m:t>10</m:t>
+              </m:r>
+            </m:e>
+            <m:sup>
+              <m:r>
+                <w:rPr>
+                  <w:rFonts w:ascii="Cambria Math" w:eastAsiaTheme="minorEastAsia" w:hAnsi="Cambria Math"/>
+                  <w:sz w:val="24"/>
+                  <w:szCs w:val="24"/>
+                </w:rPr>
+                <m:t>-6</m:t>
+              </m:r>
+            </m:sup>
+          </m:sSup>
+          <m:r>
+            <w:rPr>
+              <w:rFonts w:ascii="Cambria Math" w:eastAsiaTheme="minorEastAsia" w:hAnsi="Cambria Math"/>
+              <w:sz w:val="24"/>
+              <w:szCs w:val="24"/>
+            </w:rPr>
+            <m:t xml:space="preserve"> </m:t>
+          </m:r>
+          <m:sSup>
+            <m:sSupPr>
+              <m:ctrlPr>
+                <w:rPr>
+                  <w:rFonts w:ascii="Cambria Math" w:eastAsiaTheme="minorEastAsia" w:hAnsi="Cambria Math"/>
+                  <w:i/>
+                  <w:sz w:val="24"/>
+                  <w:szCs w:val="24"/>
+                </w:rPr>
+              </m:ctrlPr>
+            </m:sSupPr>
+            <m:e>
+              <m:r>
+                <w:rPr>
+                  <w:rFonts w:ascii="Cambria Math" w:eastAsiaTheme="minorEastAsia" w:hAnsi="Cambria Math"/>
+                  <w:sz w:val="24"/>
+                  <w:szCs w:val="24"/>
+                </w:rPr>
+                <m:t>T</m:t>
+              </m:r>
+            </m:e>
+            <m:sup>
+              <m:r>
+                <w:rPr>
+                  <w:rFonts w:ascii="Cambria Math" w:eastAsiaTheme="minorEastAsia" w:hAnsi="Cambria Math"/>
+                  <w:sz w:val="24"/>
+                  <w:szCs w:val="24"/>
+                </w:rPr>
+                <m:t>3</m:t>
+              </m:r>
+            </m:sup>
+          </m:sSup>
+          <m:r>
+            <w:rPr>
+              <w:rFonts w:ascii="Cambria Math" w:eastAsiaTheme="minorEastAsia" w:hAnsi="Cambria Math"/>
+              <w:sz w:val="24"/>
+              <w:szCs w:val="24"/>
+            </w:rPr>
+            <m:t xml:space="preserve">-0.0168 </m:t>
+          </m:r>
+          <m:sSup>
+            <m:sSupPr>
+              <m:ctrlPr>
+                <w:rPr>
+                  <w:rFonts w:ascii="Cambria Math" w:eastAsiaTheme="minorEastAsia" w:hAnsi="Cambria Math"/>
+                  <w:i/>
+                  <w:sz w:val="24"/>
+                  <w:szCs w:val="24"/>
+                </w:rPr>
+              </m:ctrlPr>
+            </m:sSupPr>
+            <m:e>
+              <m:r>
+                <w:rPr>
+                  <w:rFonts w:ascii="Cambria Math" w:eastAsiaTheme="minorEastAsia" w:hAnsi="Cambria Math"/>
+                  <w:sz w:val="24"/>
+                  <w:szCs w:val="24"/>
+                </w:rPr>
+                <m:t>T</m:t>
+              </m:r>
+            </m:e>
+            <m:sup>
+              <m:r>
+                <w:rPr>
+                  <w:rFonts w:ascii="Cambria Math" w:eastAsiaTheme="minorEastAsia" w:hAnsi="Cambria Math"/>
+                  <w:sz w:val="24"/>
+                  <w:szCs w:val="24"/>
+                </w:rPr>
+                <m:t>2</m:t>
+              </m:r>
+            </m:sup>
+          </m:sSup>
+          <m:r>
+            <w:rPr>
+              <w:rFonts w:ascii="Cambria Math" w:eastAsiaTheme="minorEastAsia" w:hAnsi="Cambria Math"/>
+              <w:sz w:val="24"/>
+              <w:szCs w:val="24"/>
+            </w:rPr>
+            <m:t>+20.28 T-3954.09</m:t>
+          </m:r>
         </m:oMath>
       </m:oMathPara>
     </w:p>
@@ -1747,53 +2945,8 @@
           <w:sz w:val="24"/>
           <w:szCs w:val="24"/>
         </w:rPr>
-        <w:t xml:space="preserve">Where </w:t>
+        <w:t>Inserting values and calculating yields:</w:t>
       </w:r>
-      <m:oMath>
-        <m:r>
-          <w:rPr>
-            <w:rFonts w:ascii="Cambria Math" w:eastAsiaTheme="minorEastAsia" w:hAnsi="Cambria Math"/>
-            <w:sz w:val="24"/>
-            <w:szCs w:val="24"/>
-          </w:rPr>
-          <m:t>τ</m:t>
-        </m:r>
-      </m:oMath>
-      <w:r>
-        <w:rPr>
-          <w:rFonts w:eastAsiaTheme="minorEastAsia"/>
-          <w:sz w:val="24"/>
-          <w:szCs w:val="24"/>
-        </w:rPr>
-        <w:t xml:space="preserve"> is the final </w:t>
-      </w:r>
-      <w:proofErr w:type="gramStart"/>
-      <w:r>
-        <w:rPr>
-          <w:rFonts w:eastAsiaTheme="minorEastAsia"/>
-          <w:sz w:val="24"/>
-          <w:szCs w:val="24"/>
-        </w:rPr>
-        <w:t>temperature.</w:t>
-      </w:r>
-      <w:proofErr w:type="gramEnd"/>
-      <w:r>
-        <w:rPr>
-          <w:rFonts w:eastAsiaTheme="minorEastAsia"/>
-          <w:sz w:val="24"/>
-          <w:szCs w:val="24"/>
-        </w:rPr>
-        <w:t xml:space="preserve"> Inserting values and calculating yields:</w:t>
-      </w:r>
-    </w:p>
-    <w:p>
-      <w:pPr>
-        <w:rPr>
-          <w:rFonts w:eastAsiaTheme="minorEastAsia"/>
-          <w:sz w:val="24"/>
-          <w:szCs w:val="24"/>
-        </w:rPr>
-      </w:pPr>
     </w:p>
     <w:p>
       <w:pPr>
@@ -1805,16 +2958,95 @@
       </w:pPr>
       <m:oMathPara>
         <m:oMath>
+          <m:sSub>
+            <m:sSubPr>
+              <m:ctrlPr>
+                <w:rPr>
+                  <w:rFonts w:ascii="Cambria Math" w:hAnsi="Cambria Math"/>
+                  <w:i/>
+                  <w:sz w:val="24"/>
+                  <w:szCs w:val="24"/>
+                </w:rPr>
+              </m:ctrlPr>
+            </m:sSubPr>
+            <m:e>
+              <m:r>
+                <w:rPr>
+                  <w:rFonts w:ascii="Cambria Math" w:hAnsi="Cambria Math"/>
+                  <w:sz w:val="24"/>
+                  <w:szCs w:val="24"/>
+                </w:rPr>
+                <m:t>H</m:t>
+              </m:r>
+            </m:e>
+            <m:sub>
+              <m:r>
+                <w:rPr>
+                  <w:rFonts w:ascii="Cambria Math" w:hAnsi="Cambria Math"/>
+                  <w:sz w:val="24"/>
+                  <w:szCs w:val="24"/>
+                </w:rPr>
+                <m:t>L</m:t>
+              </m:r>
+            </m:sub>
+          </m:sSub>
           <m:r>
-            <m:rPr>
-              <m:sty m:val="p"/>
-            </m:rPr>
+            <w:rPr>
+              <w:rFonts w:ascii="Cambria Math" w:hAnsi="Cambria Math"/>
+              <w:sz w:val="24"/>
+              <w:szCs w:val="24"/>
+            </w:rPr>
+            <m:t>-</m:t>
+          </m:r>
+          <m:sSubSup>
+            <m:sSubSupPr>
+              <m:ctrlPr>
+                <w:rPr>
+                  <w:rFonts w:ascii="Cambria Math" w:hAnsi="Cambria Math"/>
+                  <w:i/>
+                  <w:sz w:val="24"/>
+                  <w:szCs w:val="24"/>
+                </w:rPr>
+              </m:ctrlPr>
+            </m:sSubSupPr>
+            <m:e>
+              <m:r>
+                <w:rPr>
+                  <w:rFonts w:ascii="Cambria Math" w:hAnsi="Cambria Math"/>
+                  <w:sz w:val="24"/>
+                  <w:szCs w:val="24"/>
+                </w:rPr>
+                <m:t>H</m:t>
+              </m:r>
+            </m:e>
+            <m:sub>
+              <m:r>
+                <w:rPr>
+                  <w:rFonts w:ascii="Cambria Math" w:hAnsi="Cambria Math"/>
+                  <w:sz w:val="24"/>
+                  <w:szCs w:val="24"/>
+                </w:rPr>
+                <m:t>f</m:t>
+              </m:r>
+            </m:sub>
+            <m:sup>
+              <m:r>
+                <w:rPr>
+                  <w:rFonts w:ascii="Cambria Math" w:hAnsi="Cambria Math"/>
+                  <w:sz w:val="24"/>
+                  <w:szCs w:val="24"/>
+                </w:rPr>
+                <m:t>298.15</m:t>
+              </m:r>
+            </m:sup>
+          </m:sSubSup>
+          <m:r>
             <w:rPr>
               <w:rFonts w:ascii="Cambria Math" w:eastAsiaTheme="minorEastAsia" w:hAnsi="Cambria Math"/>
               <w:sz w:val="24"/>
               <w:szCs w:val="24"/>
             </w:rPr>
-            <m:t>Δ</m:t>
+            <m:t>=</m:t>
           </m:r>
           <m:r>
             <w:rPr>
@@ -1822,77 +3054,127 @@
               <w:sz w:val="24"/>
               <w:szCs w:val="24"/>
             </w:rPr>
-            <m:t xml:space="preserve">H=1891.54+28.066-30.267 </m:t>
+            <m:t>3.33333⋅</m:t>
           </m:r>
-          <m:r>
-            <m:rPr>
-              <m:sty m:val="p"/>
-            </m:rPr>
-            <w:rPr>
-              <w:rFonts w:ascii="Cambria Math" w:eastAsiaTheme="minorEastAsia" w:hAnsi="Cambria Math"/>
-              <w:sz w:val="24"/>
-              <w:szCs w:val="24"/>
-            </w:rPr>
-            <m:t>τ</m:t>
-          </m:r>
+          <m:sSup>
+            <m:sSupPr>
+              <m:ctrlPr>
+                <w:rPr>
+                  <w:rFonts w:ascii="Cambria Math" w:eastAsiaTheme="minorEastAsia" w:hAnsi="Cambria Math"/>
+                  <w:i/>
+                  <w:sz w:val="24"/>
+                  <w:szCs w:val="24"/>
+                </w:rPr>
+              </m:ctrlPr>
+            </m:sSupPr>
+            <m:e>
+              <m:r>
+                <w:rPr>
+                  <w:rFonts w:ascii="Cambria Math" w:eastAsiaTheme="minorEastAsia" w:hAnsi="Cambria Math"/>
+                  <w:sz w:val="24"/>
+                  <w:szCs w:val="24"/>
+                </w:rPr>
+                <m:t>10</m:t>
+              </m:r>
+            </m:e>
+            <m:sup>
+              <m:r>
+                <w:rPr>
+                  <w:rFonts w:ascii="Cambria Math" w:eastAsiaTheme="minorEastAsia" w:hAnsi="Cambria Math"/>
+                  <w:sz w:val="24"/>
+                  <w:szCs w:val="24"/>
+                </w:rPr>
+                <m:t>-6</m:t>
+              </m:r>
+            </m:sup>
+          </m:sSup>
           <m:r>
             <w:rPr>
               <w:rFonts w:ascii="Cambria Math" w:eastAsiaTheme="minorEastAsia" w:hAnsi="Cambria Math"/>
               <w:sz w:val="24"/>
               <w:szCs w:val="24"/>
             </w:rPr>
-            <m:t>+0.0982 τ^2-0.0000666667 τ^3</m:t>
+            <m:t xml:space="preserve"> </m:t>
           </m:r>
-        </m:oMath>
-      </m:oMathPara>
-    </w:p>
-    <w:p>
-      <w:pPr>
-        <w:rPr>
-          <w:rFonts w:eastAsiaTheme="minorEastAsia"/>
-          <w:sz w:val="24"/>
-          <w:szCs w:val="24"/>
-        </w:rPr>
-      </w:pPr>
-      <m:oMathPara>
-        <m:oMath>
-          <m:r>
-            <m:rPr>
-              <m:sty m:val="p"/>
-            </m:rPr>
-            <w:rPr>
-              <w:rFonts w:ascii="Cambria Math" w:eastAsiaTheme="minorEastAsia" w:hAnsi="Cambria Math"/>
-              <w:sz w:val="24"/>
-              <w:szCs w:val="24"/>
-            </w:rPr>
-            <m:t>Δ</m:t>
-          </m:r>
+          <m:sSup>
+            <m:sSupPr>
+              <m:ctrlPr>
+                <w:rPr>
+                  <w:rFonts w:ascii="Cambria Math" w:eastAsiaTheme="minorEastAsia" w:hAnsi="Cambria Math"/>
+                  <w:i/>
+                  <w:sz w:val="24"/>
+                  <w:szCs w:val="24"/>
+                </w:rPr>
+              </m:ctrlPr>
+            </m:sSupPr>
+            <m:e>
+              <m:r>
+                <w:rPr>
+                  <w:rFonts w:ascii="Cambria Math" w:eastAsiaTheme="minorEastAsia" w:hAnsi="Cambria Math"/>
+                  <w:sz w:val="24"/>
+                  <w:szCs w:val="24"/>
+                </w:rPr>
+                <m:t>T</m:t>
+              </m:r>
+            </m:e>
+            <m:sup>
+              <m:r>
+                <w:rPr>
+                  <w:rFonts w:ascii="Cambria Math" w:eastAsiaTheme="minorEastAsia" w:hAnsi="Cambria Math"/>
+                  <w:sz w:val="24"/>
+                  <w:szCs w:val="24"/>
+                </w:rPr>
+                <m:t>3</m:t>
+              </m:r>
+            </m:sup>
+          </m:sSup>
           <m:r>
             <w:rPr>
               <w:rFonts w:ascii="Cambria Math" w:eastAsiaTheme="minorEastAsia" w:hAnsi="Cambria Math"/>
               <w:sz w:val="24"/>
               <w:szCs w:val="24"/>
             </w:rPr>
-            <m:t xml:space="preserve">H=1919.606-30.267 </m:t>
+            <m:t xml:space="preserve">-0.0168 </m:t>
           </m:r>
-          <m:r>
-            <m:rPr>
-              <m:sty m:val="p"/>
-            </m:rPr>
-            <w:rPr>
-              <w:rFonts w:ascii="Cambria Math" w:eastAsiaTheme="minorEastAsia" w:hAnsi="Cambria Math"/>
-              <w:sz w:val="24"/>
-              <w:szCs w:val="24"/>
-            </w:rPr>
-            <m:t>τ</m:t>
-          </m:r>
+          <m:sSup>
+            <m:sSupPr>
+              <m:ctrlPr>
+                <w:rPr>
+                  <w:rFonts w:ascii="Cambria Math" w:eastAsiaTheme="minorEastAsia" w:hAnsi="Cambria Math"/>
+                  <w:i/>
+                  <w:sz w:val="24"/>
+                  <w:szCs w:val="24"/>
+                </w:rPr>
+              </m:ctrlPr>
+            </m:sSupPr>
+            <m:e>
+              <m:r>
+                <w:rPr>
+                  <w:rFonts w:ascii="Cambria Math" w:eastAsiaTheme="minorEastAsia" w:hAnsi="Cambria Math"/>
+                  <w:sz w:val="24"/>
+                  <w:szCs w:val="24"/>
+                </w:rPr>
+                <m:t>T</m:t>
+              </m:r>
+            </m:e>
+            <m:sup>
+              <m:r>
+                <w:rPr>
+                  <w:rFonts w:ascii="Cambria Math" w:eastAsiaTheme="minorEastAsia" w:hAnsi="Cambria Math"/>
+                  <w:sz w:val="24"/>
+                  <w:szCs w:val="24"/>
+                </w:rPr>
+                <m:t>2</m:t>
+              </m:r>
+            </m:sup>
+          </m:sSup>
           <m:r>
             <w:rPr>
               <w:rFonts w:ascii="Cambria Math" w:eastAsiaTheme="minorEastAsia" w:hAnsi="Cambria Math"/>
               <w:sz w:val="24"/>
               <w:szCs w:val="24"/>
             </w:rPr>
-            <m:t>+0.0982 τ^2-0.0000666667 τ^3</m:t>
+            <m:t>+20.28 T-3954.09</m:t>
           </m:r>
         </m:oMath>
       </m:oMathPara>
@@ -1968,6 +3250,7 @@
               <w:sz w:val="24"/>
               <w:szCs w:val="24"/>
             </w:rPr>
+            <w:lastRenderedPageBreak/>
             <m:t>S-</m:t>
           </m:r>
           <m:sSubSup>
@@ -2285,19 +3568,11 @@
                   </m:ctrlPr>
                 </m:fPr>
                 <m:num>
-                  <m:r>
-                    <w:rPr>
-                      <w:rFonts w:ascii="Cambria Math" w:hAnsi="Cambria Math"/>
-                      <w:sz w:val="24"/>
-                      <w:szCs w:val="24"/>
-                    </w:rPr>
-                    <m:t>-0.0002</m:t>
-                  </m:r>
                   <m:sSup>
                     <m:sSupPr>
                       <m:ctrlPr>
                         <w:rPr>
-                          <w:rFonts w:ascii="Cambria Math" w:hAnsi="Cambria Math"/>
+                          <w:rFonts w:ascii="Cambria Math" w:eastAsiaTheme="minorEastAsia" w:hAnsi="Cambria Math"/>
                           <w:i/>
                           <w:sz w:val="24"/>
                           <w:szCs w:val="24"/>
@@ -2307,7 +3582,39 @@
                     <m:e>
                       <m:r>
                         <w:rPr>
-                          <w:rFonts w:ascii="Cambria Math" w:hAnsi="Cambria Math"/>
+                          <w:rFonts w:ascii="Cambria Math" w:eastAsiaTheme="minorEastAsia" w:hAnsi="Cambria Math"/>
+                          <w:sz w:val="24"/>
+                          <w:szCs w:val="24"/>
+                        </w:rPr>
+                        <m:t>10</m:t>
+                      </m:r>
+                    </m:e>
+                    <m:sup>
+                      <m:r>
+                        <w:rPr>
+                          <w:rFonts w:ascii="Cambria Math" w:eastAsiaTheme="minorEastAsia" w:hAnsi="Cambria Math"/>
+                          <w:sz w:val="24"/>
+                          <w:szCs w:val="24"/>
+                        </w:rPr>
+                        <m:t>-5</m:t>
+                      </m:r>
+                    </m:sup>
+                  </m:sSup>
+                  <m:sSup>
+                    <m:sSupPr>
+                      <m:ctrlPr>
+                        <w:rPr>
+                          <w:rFonts w:ascii="Cambria Math" w:eastAsiaTheme="minorEastAsia" w:hAnsi="Cambria Math"/>
+                          <w:i/>
+                          <w:sz w:val="24"/>
+                          <w:szCs w:val="24"/>
+                        </w:rPr>
+                      </m:ctrlPr>
+                    </m:sSupPr>
+                    <m:e>
+                      <m:r>
+                        <w:rPr>
+                          <w:rFonts w:ascii="Cambria Math" w:eastAsiaTheme="minorEastAsia" w:hAnsi="Cambria Math"/>
                           <w:sz w:val="24"/>
                           <w:szCs w:val="24"/>
                         </w:rPr>
@@ -2317,7 +3624,7 @@
                     <m:sup>
                       <m:r>
                         <w:rPr>
-                          <w:rFonts w:ascii="Cambria Math" w:hAnsi="Cambria Math"/>
+                          <w:rFonts w:ascii="Cambria Math" w:eastAsiaTheme="minorEastAsia" w:hAnsi="Cambria Math"/>
                           <w:sz w:val="24"/>
                           <w:szCs w:val="24"/>
                         </w:rPr>
@@ -2327,11 +3634,11 @@
                   </m:sSup>
                   <m:r>
                     <w:rPr>
-                      <w:rFonts w:ascii="Cambria Math" w:hAnsi="Cambria Math"/>
+                      <w:rFonts w:ascii="Cambria Math" w:eastAsiaTheme="minorEastAsia" w:hAnsi="Cambria Math"/>
                       <w:sz w:val="24"/>
                       <w:szCs w:val="24"/>
                     </w:rPr>
-                    <m:t>+0.1964 T-30.267</m:t>
+                    <m:t>-0.0336 T+20.28 dT</m:t>
                   </m:r>
                 </m:num>
                 <m:den>
@@ -2882,11 +4189,129 @@
       <w:r>
         <w:rPr>
           <w:rFonts w:eastAsiaTheme="minorEastAsia"/>
+          <w:b/>
           <w:sz w:val="24"/>
           <w:szCs w:val="24"/>
         </w:rPr>
-        <w:t>Plotting the results:</w:t>
+        <w:t>Comparing with HSC</w:t>
       </w:r>
+    </w:p>
+    <w:p>
+      <w:pPr>
+        <w:rPr>
+          <w:rFonts w:eastAsiaTheme="minorEastAsia"/>
+          <w:sz w:val="24"/>
+          <w:szCs w:val="24"/>
+        </w:rPr>
+      </w:pPr>
+      <w:r>
+        <w:rPr>
+          <w:rFonts w:eastAsiaTheme="minorEastAsia"/>
+          <w:sz w:val="24"/>
+          <w:szCs w:val="24"/>
+        </w:rPr>
+        <w:t>The HSC software uses the units J</w:t>
+      </w:r>
+      <w:proofErr w:type="gramStart"/>
+      <w:r>
+        <w:rPr>
+          <w:rFonts w:eastAsiaTheme="minorEastAsia"/>
+          <w:sz w:val="24"/>
+          <w:szCs w:val="24"/>
+        </w:rPr>
+        <w:t>/(</w:t>
+      </w:r>
+      <w:proofErr w:type="spellStart"/>
+      <w:proofErr w:type="gramEnd"/>
+      <w:r>
+        <w:rPr>
+          <w:rFonts w:eastAsiaTheme="minorEastAsia"/>
+          <w:sz w:val="24"/>
+          <w:szCs w:val="24"/>
+        </w:rPr>
+        <w:t>molK</w:t>
+      </w:r>
+      <w:proofErr w:type="spellEnd"/>
+      <w:r>
+        <w:rPr>
+          <w:rFonts w:eastAsiaTheme="minorEastAsia"/>
+          <w:sz w:val="24"/>
+          <w:szCs w:val="24"/>
+        </w:rPr>
+        <w:t>) and J/(mol) for instead of J/(</w:t>
+      </w:r>
+      <w:proofErr w:type="spellStart"/>
+      <w:r>
+        <w:rPr>
+          <w:rFonts w:eastAsiaTheme="minorEastAsia"/>
+          <w:sz w:val="24"/>
+          <w:szCs w:val="24"/>
+        </w:rPr>
+        <w:t>gK</w:t>
+      </w:r>
+      <w:proofErr w:type="spellEnd"/>
+      <w:r>
+        <w:rPr>
+          <w:rFonts w:eastAsiaTheme="minorEastAsia"/>
+          <w:sz w:val="24"/>
+          <w:szCs w:val="24"/>
+        </w:rPr>
+        <w:t xml:space="preserve">) and J/g received from the experiments. We must convert the HSC data to be comparable. Figure 4 shows the measured </w:t>
+      </w:r>
+      <w:proofErr w:type="spellStart"/>
+      <w:r>
+        <w:rPr>
+          <w:rFonts w:eastAsiaTheme="minorEastAsia"/>
+          <w:sz w:val="24"/>
+          <w:szCs w:val="24"/>
+        </w:rPr>
+        <w:t>Cp</w:t>
+      </w:r>
+      <w:proofErr w:type="spellEnd"/>
+      <w:r>
+        <w:rPr>
+          <w:rFonts w:eastAsiaTheme="minorEastAsia"/>
+          <w:sz w:val="24"/>
+          <w:szCs w:val="24"/>
+        </w:rPr>
+        <w:t xml:space="preserve"> and the </w:t>
+      </w:r>
+      <w:proofErr w:type="spellStart"/>
+      <w:r>
+        <w:rPr>
+          <w:rFonts w:eastAsiaTheme="minorEastAsia"/>
+          <w:sz w:val="24"/>
+          <w:szCs w:val="24"/>
+        </w:rPr>
+        <w:t>Cp</w:t>
+      </w:r>
+      <w:proofErr w:type="spellEnd"/>
+      <w:r>
+        <w:rPr>
+          <w:rFonts w:eastAsiaTheme="minorEastAsia"/>
+          <w:sz w:val="24"/>
+          <w:szCs w:val="24"/>
+        </w:rPr>
+        <w:t xml:space="preserve"> values given by HSC side by side for indium. </w:t>
+      </w:r>
+    </w:p>
+    <w:p>
+      <w:pPr>
+        <w:rPr>
+          <w:rFonts w:eastAsiaTheme="minorEastAsia"/>
+          <w:sz w:val="24"/>
+          <w:szCs w:val="24"/>
+        </w:rPr>
+      </w:pPr>
+    </w:p>
+    <w:p>
+      <w:pPr>
+        <w:rPr>
+          <w:rFonts w:eastAsiaTheme="minorEastAsia"/>
+          <w:sz w:val="24"/>
+          <w:szCs w:val="24"/>
+        </w:rPr>
+      </w:pPr>
     </w:p>
     <w:p>
       <w:pPr>
@@ -3321,7 +4746,6 @@
   <w:style w:type="character" w:default="1" w:styleId="DefaultParagraphFont">
     <w:name w:val="Default Paragraph Font"/>
     <w:uiPriority w:val="1"/>
-    <w:semiHidden/>
     <w:unhideWhenUsed/>
   </w:style>
   <w:style w:type="table" w:default="1" w:styleId="TableNormal">
@@ -3353,6 +4777,56 @@
     <w:rsid w:val="006751A4"/>
     <w:rPr>
       <w:color w:val="808080"/>
+    </w:rPr>
+  </w:style>
+  <w:style w:type="paragraph" w:styleId="HTMLPreformatted">
+    <w:name w:val="HTML Preformatted"/>
+    <w:basedOn w:val="Normal"/>
+    <w:link w:val="HTMLPreformattedChar"/>
+    <w:uiPriority w:val="99"/>
+    <w:semiHidden/>
+    <w:unhideWhenUsed/>
+    <w:rsid w:val="00440402"/>
+    <w:pPr>
+      <w:tabs>
+        <w:tab w:val="left" w:pos="916"/>
+        <w:tab w:val="left" w:pos="1832"/>
+        <w:tab w:val="left" w:pos="2748"/>
+        <w:tab w:val="left" w:pos="3664"/>
+        <w:tab w:val="left" w:pos="4580"/>
+        <w:tab w:val="left" w:pos="5496"/>
+        <w:tab w:val="left" w:pos="6412"/>
+        <w:tab w:val="left" w:pos="7328"/>
+        <w:tab w:val="left" w:pos="8244"/>
+        <w:tab w:val="left" w:pos="9160"/>
+        <w:tab w:val="left" w:pos="10076"/>
+        <w:tab w:val="left" w:pos="10992"/>
+        <w:tab w:val="left" w:pos="11908"/>
+        <w:tab w:val="left" w:pos="12824"/>
+        <w:tab w:val="left" w:pos="13740"/>
+        <w:tab w:val="left" w:pos="14656"/>
+      </w:tabs>
+      <w:spacing w:after="0" w:line="240" w:lineRule="auto"/>
+    </w:pPr>
+    <w:rPr>
+      <w:rFonts w:ascii="Courier New" w:eastAsia="Times New Roman" w:hAnsi="Courier New" w:cs="Courier New"/>
+      <w:sz w:val="20"/>
+      <w:szCs w:val="20"/>
+      <w:lang w:eastAsia="en-ZW"/>
+    </w:rPr>
+  </w:style>
+  <w:style w:type="character" w:customStyle="1" w:styleId="HTMLPreformattedChar">
+    <w:name w:val="HTML Preformatted Char"/>
+    <w:basedOn w:val="DefaultParagraphFont"/>
+    <w:link w:val="HTMLPreformatted"/>
+    <w:uiPriority w:val="99"/>
+    <w:semiHidden/>
+    <w:rsid w:val="00440402"/>
+    <w:rPr>
+      <w:rFonts w:ascii="Courier New" w:eastAsia="Times New Roman" w:hAnsi="Courier New" w:cs="Courier New"/>
+      <w:sz w:val="20"/>
+      <w:szCs w:val="20"/>
+      <w:lang w:eastAsia="en-ZW"/>
     </w:rPr>
   </w:style>
 </w:styles>
@@ -3393,8 +4867,13 @@
             </a:pPr>
             <a:r>
               <a:rPr lang="en-ZW"/>
-              <a:t>Cp for solid, 2nd order polynomial fitting</a:t>
+              <a:t>Cp</a:t>
             </a:r>
+            <a:r>
+              <a:rPr lang="en-ZW" baseline="0"/>
+              <a:t> for solid, 2nd order polynomial fitting</a:t>
+            </a:r>
+            <a:endParaRPr lang="en-ZW"/>
           </a:p>
         </c:rich>
       </c:tx>
@@ -3445,21 +4924,19 @@
           <c:idx val="0"/>
           <c:order val="0"/>
           <c:spPr>
-            <a:ln w="25400" cap="rnd">
+            <a:ln w="28575" cap="rnd">
               <a:noFill/>
               <a:round/>
             </a:ln>
             <a:effectLst/>
           </c:spPr>
           <c:marker>
-            <c:symbol val="circle"/>
+            <c:symbol val="diamond"/>
             <c:size val="2"/>
             <c:spPr>
               <a:noFill/>
-              <a:ln w="9525">
-                <a:solidFill>
-                  <a:schemeClr val="accent1"/>
-                </a:solidFill>
+              <a:ln w="15875">
+                <a:noFill/>
               </a:ln>
               <a:effectLst/>
             </c:spPr>
@@ -3468,7 +4945,7 @@
             <c:spPr>
               <a:ln w="19050" cap="rnd">
                 <a:solidFill>
-                  <a:schemeClr val="accent1"/>
+                  <a:schemeClr val="tx1"/>
                 </a:solidFill>
                 <a:prstDash val="sysDot"/>
               </a:ln>
@@ -3481,8 +4958,8 @@
             <c:trendlineLbl>
               <c:layout>
                 <c:manualLayout>
-                  <c:x val="-0.1561598788127436"/>
-                  <c:y val="0.18448645023473012"/>
+                  <c:x val="-0.18287998569317113"/>
+                  <c:y val="0.18869254907805294"/>
                 </c:manualLayout>
               </c:layout>
               <c:numFmt formatCode="General" sourceLinked="0"/>
@@ -3517,7 +4994,7 @@
           </c:trendline>
           <c:xVal>
             <c:numRef>
-              <c:f>'50-154'!$B$1:$B$1240</c:f>
+              <c:f>solid!$B$1:$B$1240</c:f>
               <c:numCache>
                 <c:formatCode>General</c:formatCode>
                 <c:ptCount val="1240"/>
@@ -7246,7 +8723,7 @@
           </c:xVal>
           <c:yVal>
             <c:numRef>
-              <c:f>'50-154'!$C$1:$C$1240</c:f>
+              <c:f>solid!$C$1:$C$1240</c:f>
               <c:numCache>
                 <c:formatCode>General</c:formatCode>
                 <c:ptCount val="1240"/>
@@ -10983,11 +12460,11 @@
           <c:showPercent val="0"/>
           <c:showBubbleSize val="0"/>
         </c:dLbls>
-        <c:axId val="72877536"/>
-        <c:axId val="262834544"/>
+        <c:axId val="263207568"/>
+        <c:axId val="263208128"/>
       </c:scatterChart>
       <c:valAx>
-        <c:axId val="72877536"/>
+        <c:axId val="263207568"/>
         <c:scaling>
           <c:orientation val="minMax"/>
           <c:min val="320"/>
@@ -11034,6 +12511,7 @@
               </a:p>
             </c:rich>
           </c:tx>
+          <c:layout/>
           <c:overlay val="0"/>
           <c:spPr>
             <a:noFill/>
@@ -11100,12 +12578,12 @@
             <a:endParaRPr lang="en-US"/>
           </a:p>
         </c:txPr>
-        <c:crossAx val="262834544"/>
+        <c:crossAx val="263208128"/>
         <c:crosses val="autoZero"/>
         <c:crossBetween val="midCat"/>
       </c:valAx>
       <c:valAx>
-        <c:axId val="262834544"/>
+        <c:axId val="263208128"/>
         <c:scaling>
           <c:orientation val="minMax"/>
         </c:scaling>
@@ -11151,6 +12629,7 @@
               </a:p>
             </c:rich>
           </c:tx>
+          <c:layout/>
           <c:overlay val="0"/>
           <c:spPr>
             <a:noFill/>
@@ -11217,7 +12696,7 @@
             <a:endParaRPr lang="en-US"/>
           </a:p>
         </c:txPr>
-        <c:crossAx val="72877536"/>
+        <c:crossAx val="263207568"/>
         <c:crosses val="autoZero"/>
         <c:crossBetween val="midCat"/>
       </c:valAx>
@@ -11298,12 +12777,25 @@
               </a:defRPr>
             </a:pPr>
             <a:r>
-              <a:rPr lang="en-ZW"/>
+              <a:rPr lang="en-ZW" sz="1800" b="0" i="0" baseline="0">
+                <a:effectLst/>
+              </a:rPr>
               <a:t>Cp for liquid, 2nd order polynomial fitting</a:t>
             </a:r>
+            <a:endParaRPr lang="en-ZW">
+              <a:effectLst/>
+            </a:endParaRPr>
           </a:p>
         </c:rich>
       </c:tx>
+      <c:layout>
+        <c:manualLayout>
+          <c:xMode val="edge"/>
+          <c:yMode val="edge"/>
+          <c:x val="0.12699393537731632"/>
+          <c:y val="8.4121976866456359E-3"/>
+        </c:manualLayout>
+      </c:layout>
       <c:overlay val="0"/>
       <c:spPr>
         <a:noFill/>
@@ -11350,16 +12842,12 @@
             <a:effectLst/>
           </c:spPr>
           <c:marker>
-            <c:symbol val="circle"/>
+            <c:symbol val="diamond"/>
             <c:size val="2"/>
             <c:spPr>
-              <a:solidFill>
-                <a:schemeClr val="accent1"/>
-              </a:solidFill>
-              <a:ln w="9525">
-                <a:solidFill>
-                  <a:schemeClr val="accent1"/>
-                </a:solidFill>
+              <a:noFill/>
+              <a:ln w="15875">
+                <a:noFill/>
               </a:ln>
               <a:effectLst/>
             </c:spPr>
@@ -11368,7 +12856,7 @@
             <c:spPr>
               <a:ln w="19050" cap="rnd">
                 <a:solidFill>
-                  <a:schemeClr val="accent1"/>
+                  <a:schemeClr val="tx1"/>
                 </a:solidFill>
                 <a:prstDash val="sysDot"/>
               </a:ln>
@@ -11381,8 +12869,8 @@
             <c:trendlineLbl>
               <c:layout>
                 <c:manualLayout>
-                  <c:x val="-0.18321872265966754"/>
-                  <c:y val="0.20235454943132108"/>
+                  <c:x val="-0.1813070760944461"/>
+                  <c:y val="0.14742376445846478"/>
                 </c:manualLayout>
               </c:layout>
               <c:numFmt formatCode="General" sourceLinked="0"/>
@@ -11417,7 +12905,7 @@
           </c:trendline>
           <c:xVal>
             <c:numRef>
-              <c:f>'150-end'!$B$1:$B$461</c:f>
+              <c:f>liquid!$B$2:$B$462</c:f>
               <c:numCache>
                 <c:formatCode>General</c:formatCode>
                 <c:ptCount val="461"/>
@@ -12809,7 +14297,7 @@
           </c:xVal>
           <c:yVal>
             <c:numRef>
-              <c:f>'150-end'!$C$1:$C$461</c:f>
+              <c:f>liquid!$C$2:$C$462</c:f>
               <c:numCache>
                 <c:formatCode>General</c:formatCode>
                 <c:ptCount val="461"/>
@@ -14209,13 +15697,14 @@
           <c:showPercent val="0"/>
           <c:showBubbleSize val="0"/>
         </c:dLbls>
-        <c:axId val="263126576"/>
-        <c:axId val="263124336"/>
+        <c:axId val="267057488"/>
+        <c:axId val="267056928"/>
       </c:scatterChart>
       <c:valAx>
-        <c:axId val="263126576"/>
+        <c:axId val="267057488"/>
         <c:scaling>
           <c:orientation val="minMax"/>
+          <c:min val="430"/>
         </c:scaling>
         <c:delete val="0"/>
         <c:axPos val="b"/>
@@ -14259,6 +15748,7 @@
               </a:p>
             </c:rich>
           </c:tx>
+          <c:layout/>
           <c:overlay val="0"/>
           <c:spPr>
             <a:noFill/>
@@ -14325,12 +15815,12 @@
             <a:endParaRPr lang="en-US"/>
           </a:p>
         </c:txPr>
-        <c:crossAx val="263124336"/>
+        <c:crossAx val="267056928"/>
         <c:crosses val="autoZero"/>
         <c:crossBetween val="midCat"/>
       </c:valAx>
       <c:valAx>
-        <c:axId val="263124336"/>
+        <c:axId val="267056928"/>
         <c:scaling>
           <c:orientation val="minMax"/>
           <c:min val="0"/>
@@ -14372,11 +15862,12 @@
                 </a:pPr>
                 <a:r>
                   <a:rPr lang="en-ZW"/>
-                  <a:t>Cp, J/(gK)</a:t>
+                  <a:t>Cp,  J/(gK) </a:t>
                 </a:r>
               </a:p>
             </c:rich>
           </c:tx>
+          <c:layout/>
           <c:overlay val="0"/>
           <c:spPr>
             <a:noFill/>
@@ -14443,7 +15934,7 @@
             <a:endParaRPr lang="en-US"/>
           </a:p>
         </c:txPr>
-        <c:crossAx val="263126576"/>
+        <c:crossAx val="267057488"/>
         <c:crosses val="autoZero"/>
         <c:crossBetween val="midCat"/>
       </c:valAx>

</xml_diff>